<commit_message>
Konzept und Klassendiagramm vorläufig finalisiert
Das Konzep und Klassendiagramm wurden vorläufig finalisiert. Weitere Anpassungen nicht auszuschließen. Neuer Fokus ist der UI-Prototyping in Kombination mit dem XML-Parsing.
</commit_message>
<xml_diff>
--- a/documentation/Konzept.docx
+++ b/documentation/Konzept.docx
@@ -26,7 +26,19 @@
         <w:rPr>
           <w:rtl w:val="0"/>
         </w:rPr>
-        <w:t xml:space="preserve">Im Rahmen des Praktikum Software Engineering soll eine Applikation zur Verwaltung von „GPS-Tracks“ erstellt werden. Mittels dieser Applikation ist es Nutzern möglich Ihre gesammelten GPS-Tracks innerhalb einer Applikation zu organisieren, anzusehen und auszuwerten.</w:t>
+        <w:t xml:space="preserve">Im Rahmen des Praktikum Software Engineering soll eine Applikation zur Verwaltung von „GPS-Tracks“ erstellt werden. Mittels dieser Applikation ist es Nutzern möglich Ihre gesammelten GPS-Tracks zu organisieren, anzusehen und auszuwerten.</w:t>
+      </w:r>
+    </w:p>
+    <w:p>
+      <w:pPr>
+        <w:spacing w:after="240" w:before="240" w:lineRule="auto"/>
+        <w:rPr/>
+      </w:pPr>
+      <w:r>
+        <w:rPr>
+          <w:rtl w:val="0"/>
+        </w:rPr>
+        <w:t xml:space="preserve">Die Applikation wird dabei in drei Sprints umgesetzt und soll spätestens am 19. Juli 2022 fertiggestellt werden. Der Auftraggeber des Projektes ist DI Dr. Johannes Sametinger und das Team zur Umsetzung bildet Ozan Akkoyun, Nuray Seker und Natalie Punz. </w:t>
       </w:r>
     </w:p>
     <w:p>
@@ -51,12 +63,149 @@
         </w:numPr>
         <w:spacing w:after="0" w:afterAutospacing="0" w:before="240" w:lineRule="auto"/>
         <w:ind w:left="720" w:hanging="360"/>
-      </w:pPr>
-      <w:r>
-        <w:rPr>
-          <w:rtl w:val="0"/>
-        </w:rPr>
-        <w:t xml:space="preserve">Die Applikation soll auf „java-fähigen“ (mindestens Version 15) Computern ausführbar sein.</w:t>
+        <w:rPr/>
+      </w:pPr>
+      <w:r>
+        <w:rPr>
+          <w:rtl w:val="0"/>
+        </w:rPr>
+        <w:t xml:space="preserve">Die Applikation ermöglicht das Einlesen von GPS-Dateien im Format “.tcx” und “.gpx” (folglich GPS-Dateien genannt).</w:t>
+      </w:r>
+    </w:p>
+    <w:p>
+      <w:pPr>
+        <w:numPr>
+          <w:ilvl w:val="1"/>
+          <w:numId w:val="5"/>
+        </w:numPr>
+        <w:spacing w:after="0" w:afterAutospacing="0" w:before="0" w:beforeAutospacing="0" w:lineRule="auto"/>
+        <w:ind w:left="1440" w:hanging="360"/>
+        <w:rPr/>
+      </w:pPr>
+      <w:r>
+        <w:rPr>
+          <w:rtl w:val="0"/>
+        </w:rPr>
+        <w:t xml:space="preserve">Wenn der Nutzer das Aktualisieren der Daten auswählt, soll die Applikation aus einem beim Programmstart vom Nutzer gewählten Verzeichnis alle darin befindlichen GPS-Dateien einlesen.</w:t>
+      </w:r>
+    </w:p>
+    <w:p>
+      <w:pPr>
+        <w:numPr>
+          <w:ilvl w:val="1"/>
+          <w:numId w:val="5"/>
+        </w:numPr>
+        <w:spacing w:after="0" w:afterAutospacing="0" w:before="0" w:beforeAutospacing="0" w:lineRule="auto"/>
+        <w:ind w:left="1440" w:hanging="360"/>
+        <w:rPr/>
+      </w:pPr>
+      <w:r>
+        <w:rPr>
+          <w:rtl w:val="0"/>
+        </w:rPr>
+        <w:t xml:space="preserve">Falls sich im Verzeichnis eine Datei mit einem “GPS-Track”, welche schon in der Applikation vorhanden ist, befindet, dann soll die Applikation das Einlesen dieser Datei nicht durchführen.</w:t>
+      </w:r>
+    </w:p>
+    <w:p>
+      <w:pPr>
+        <w:numPr>
+          <w:ilvl w:val="1"/>
+          <w:numId w:val="5"/>
+        </w:numPr>
+        <w:spacing w:after="0" w:afterAutospacing="0" w:before="0" w:beforeAutospacing="0" w:lineRule="auto"/>
+        <w:ind w:left="1440" w:hanging="360"/>
+        <w:rPr/>
+      </w:pPr>
+      <w:r>
+        <w:rPr>
+          <w:rtl w:val="0"/>
+        </w:rPr>
+        <w:t xml:space="preserve">Wenn eine Datei geparst wurde, soll die Applikation folgende Informationen, falls vorhanden, über den darin enthaltenen “GPS-Track” in der Applikation speichern: Name des “GPS-Tracks”, Aktivität, Datum der Datenaufzeichnung, Startzeitpunkt der Datenaufzeichnung, zurückgelegte Distanz, benötigte Zeit, durchschnittliche Pace, durchschnittliche Geschwindigkeit, durschnittlicher Herzschlag pro Minute, maximaler Herzschlag pro Minute, Erhöhung und die enthaltenen GPS-Datenpunkte.</w:t>
+      </w:r>
+    </w:p>
+    <w:p>
+      <w:pPr>
+        <w:numPr>
+          <w:ilvl w:val="2"/>
+          <w:numId w:val="5"/>
+        </w:numPr>
+        <w:spacing w:after="0" w:afterAutospacing="0" w:before="0" w:beforeAutospacing="0" w:lineRule="auto"/>
+        <w:ind w:left="2160" w:hanging="360"/>
+        <w:rPr/>
+      </w:pPr>
+      <w:r>
+        <w:rPr>
+          <w:rtl w:val="0"/>
+        </w:rPr>
+        <w:t xml:space="preserve">Der Name des “GPS-Tracks” ist ident dem Namen der dazugehörigen Datei.</w:t>
+      </w:r>
+    </w:p>
+    <w:p>
+      <w:pPr>
+        <w:numPr>
+          <w:ilvl w:val="2"/>
+          <w:numId w:val="5"/>
+        </w:numPr>
+        <w:spacing w:after="0" w:afterAutospacing="0" w:before="0" w:beforeAutospacing="0" w:lineRule="auto"/>
+        <w:ind w:left="2160" w:hanging="360"/>
+        <w:rPr/>
+      </w:pPr>
+      <w:r>
+        <w:rPr>
+          <w:rtl w:val="0"/>
+        </w:rPr>
+        <w:t xml:space="preserve">Falls die Aktivität in der Datei nicht angegeben ist, dann soll der Nutzer diese auswählen können. Diese Auswahl soll ebenso in die Datei zurückgeschrieben werden.</w:t>
+      </w:r>
+    </w:p>
+    <w:p>
+      <w:pPr>
+        <w:numPr>
+          <w:ilvl w:val="2"/>
+          <w:numId w:val="5"/>
+        </w:numPr>
+        <w:spacing w:after="0" w:afterAutospacing="0" w:before="0" w:beforeAutospacing="0" w:lineRule="auto"/>
+        <w:ind w:left="2160" w:hanging="360"/>
+        <w:rPr/>
+      </w:pPr>
+      <w:r>
+        <w:rPr>
+          <w:rtl w:val="0"/>
+        </w:rPr>
+        <w:t xml:space="preserve">Wenn die GPS-Datenpunkte geparst werden, soll die Applikation ebenso, falls vorhanden, eine fortlaufende Nummer innerhalb des “GPS-Tracks”, zurückgelegte Distanz, benötigte Zeit, durchschnittliche Pace, durchschnittliche Geschwindigkeit, durschnittlicher Herzschlag pro Minute, maximaler Herzschlag pro Minute und Erhöhung pro GPS-Datenpunkt in der Applikation speichern.</w:t>
+      </w:r>
+    </w:p>
+    <w:p>
+      <w:pPr>
+        <w:numPr>
+          <w:ilvl w:val="1"/>
+          <w:numId w:val="5"/>
+        </w:numPr>
+        <w:spacing w:after="0" w:afterAutospacing="0" w:before="0" w:beforeAutospacing="0" w:lineRule="auto"/>
+        <w:ind w:left="1440" w:hanging="360"/>
+        <w:rPr/>
+      </w:pPr>
+      <w:r>
+        <w:rPr>
+          <w:rtl w:val="0"/>
+        </w:rPr>
+        <w:t xml:space="preserve">Falls ein Fehler während dem Parsen einer Datei auftritt, soll die Applikation das Einlesen dieser Datei abbrechen und mittels Fehlermeldung den Nutzer informieren. Weitere Dateien im Verzeichnis sollen jedoch weiter eingelesen werden.</w:t>
+      </w:r>
+    </w:p>
+    <w:p>
+      <w:pPr>
+        <w:numPr>
+          <w:ilvl w:val="1"/>
+          <w:numId w:val="5"/>
+        </w:numPr>
+        <w:spacing w:after="0" w:afterAutospacing="0" w:before="0" w:beforeAutospacing="0" w:lineRule="auto"/>
+        <w:ind w:left="1440" w:hanging="360"/>
+        <w:rPr/>
+      </w:pPr>
+      <w:r>
+        <w:rPr>
+          <w:rtl w:val="0"/>
+        </w:rPr>
+        <w:t xml:space="preserve">Annahme: Es werden nur Dateien im Format .tcx (Schemaversion 2) und .gpx (Schemaversion 1.1) akzeptiert.</w:t>
       </w:r>
     </w:p>
     <w:p>
@@ -75,7 +224,26 @@
         <w:rPr>
           <w:rtl w:val="0"/>
         </w:rPr>
-        <w:t xml:space="preserve">Wenn der Nutzer das Einlesen von Dateien auswählt, soll die Applikation ein Menü zur Auswahl einer Datei öffnen.</w:t>
+        <w:t xml:space="preserve">Wenn die Applikation gestartet wird, sollen alle GPS-Dateien im beim Programmstart vom Nutzer gewählten Verzeichnis durch die Applikation eingelesen werden.</w:t>
+      </w:r>
+    </w:p>
+    <w:p>
+      <w:pPr>
+        <w:numPr>
+          <w:ilvl w:val="0"/>
+          <w:numId w:val="5"/>
+        </w:numPr>
+        <w:spacing w:after="0" w:afterAutospacing="0" w:before="0" w:beforeAutospacing="0" w:lineRule="auto"/>
+        <w:ind w:left="720" w:hanging="360"/>
+        <w:rPr>
+          <w:u w:val="none"/>
+        </w:rPr>
+      </w:pPr>
+      <w:r>
+        <w:rPr>
+          <w:rtl w:val="0"/>
+        </w:rPr>
+        <w:t xml:space="preserve">Die Applikation soll eine Listenansicht von den einzelnen eingelesenen „GPS-Tracks“ unterstützen.</w:t>
       </w:r>
     </w:p>
     <w:p>
@@ -86,15 +254,32 @@
         </w:numPr>
         <w:spacing w:after="0" w:afterAutospacing="0" w:before="0" w:beforeAutospacing="0" w:lineRule="auto"/>
         <w:ind w:left="1440" w:hanging="360"/>
-        <w:rPr>
-          <w:u w:val="none"/>
-        </w:rPr>
-      </w:pPr>
-      <w:r>
-        <w:rPr>
-          <w:rtl w:val="0"/>
-        </w:rPr>
-        <w:t xml:space="preserve">Falls der Nutzer die Auswahl abbricht, soll die Applikation das Einlesen abbrechen.</w:t>
+        <w:rPr/>
+      </w:pPr>
+      <w:r>
+        <w:rPr>
+          <w:rtl w:val="0"/>
+        </w:rPr>
+        <w:t xml:space="preserve">Während die Listenansicht der einzelnen eingelesenen „GPS-Tracks“ aktiv ist, soll die Applikation pro “GPS-Track”, falls vorhanden, den Namen, das Datum der Datenaufzeichnung, den Startzeitpunkt der Datenaufzeichnung, die zurückgelegte Distanz, die benötigte Zeitdauer, die durchschnittliche Pace, die durchschnittliche Geschwindigkeit, der durchschnittliche Herzschlag pro Minute, der maximale Herzschlag pro Minute und die Erhöhung anzeigen.</w:t>
+      </w:r>
+    </w:p>
+    <w:p>
+      <w:pPr>
+        <w:numPr>
+          <w:ilvl w:val="0"/>
+          <w:numId w:val="5"/>
+        </w:numPr>
+        <w:spacing w:after="0" w:afterAutospacing="0" w:before="0" w:beforeAutospacing="0" w:lineRule="auto"/>
+        <w:ind w:left="720" w:hanging="360"/>
+        <w:rPr>
+          <w:u w:val="none"/>
+        </w:rPr>
+      </w:pPr>
+      <w:r>
+        <w:rPr>
+          <w:rtl w:val="0"/>
+        </w:rPr>
+        <w:t xml:space="preserve">Die Applikation ermöglicht das Filtern der “GPS-Tracks” nach deren Aktivität.</w:t>
       </w:r>
     </w:p>
     <w:p>
@@ -113,7 +298,64 @@
         <w:rPr>
           <w:rtl w:val="0"/>
         </w:rPr>
-        <w:t xml:space="preserve">Wenn der Nutzer eine Datei gewählt hat, soll diese Datei von der Applikation geparst werden.</w:t>
+        <w:t xml:space="preserve">Die möglichen Aktivitäten basieren dabei auf den vorhandenen Aktivitäten in den eingelesenen “GPS-Tracks” in der Applikation.</w:t>
+      </w:r>
+    </w:p>
+    <w:p>
+      <w:pPr>
+        <w:numPr>
+          <w:ilvl w:val="1"/>
+          <w:numId w:val="5"/>
+        </w:numPr>
+        <w:spacing w:after="0" w:afterAutospacing="0" w:before="0" w:beforeAutospacing="0" w:lineRule="auto"/>
+        <w:ind w:left="1440" w:hanging="360"/>
+        <w:rPr>
+          <w:u w:val="none"/>
+        </w:rPr>
+      </w:pPr>
+      <w:r>
+        <w:rPr>
+          <w:rtl w:val="0"/>
+        </w:rPr>
+        <w:t xml:space="preserve">Wenn der Nutzer eine Aktivität ausgewählt, soll die Applikation applikationsweit nur jene “GPS-Tracks” präsentieren, welche der Aktivität entsprechen.</w:t>
+      </w:r>
+    </w:p>
+    <w:p>
+      <w:pPr>
+        <w:numPr>
+          <w:ilvl w:val="0"/>
+          <w:numId w:val="5"/>
+        </w:numPr>
+        <w:spacing w:after="0" w:afterAutospacing="0" w:before="0" w:beforeAutospacing="0" w:lineRule="auto"/>
+        <w:ind w:left="720" w:hanging="360"/>
+        <w:rPr>
+          <w:u w:val="none"/>
+        </w:rPr>
+      </w:pPr>
+      <w:r>
+        <w:rPr>
+          <w:rtl w:val="0"/>
+        </w:rPr>
+        <w:t xml:space="preserve">Die Applikation soll eine zweite Listenansicht unterstützen.</w:t>
+      </w:r>
+    </w:p>
+    <w:p>
+      <w:pPr>
+        <w:numPr>
+          <w:ilvl w:val="1"/>
+          <w:numId w:val="5"/>
+        </w:numPr>
+        <w:spacing w:after="0" w:afterAutospacing="0" w:before="0" w:beforeAutospacing="0" w:lineRule="auto"/>
+        <w:ind w:left="1440" w:hanging="360"/>
+        <w:rPr>
+          <w:u w:val="none"/>
+        </w:rPr>
+      </w:pPr>
+      <w:r>
+        <w:rPr>
+          <w:rtl w:val="0"/>
+        </w:rPr>
+        <w:t xml:space="preserve">Wenn der Nutzer einen einzelnen “GPS-Tracks” in der Listenansicht auswählt, sollen die in diesem “GPS-Track” enthaltenen einzelnen aufgezeichneten GPS-Datenpunkte laut einem Segmentierungsargument von der Applikation gruppiert und dargestellt werden.</w:t>
       </w:r>
     </w:p>
     <w:p>
@@ -132,7 +374,61 @@
         <w:rPr>
           <w:rtl w:val="0"/>
         </w:rPr>
-        <w:t xml:space="preserve">Falls eine Datei gewählt wird, welche sich schon in der Applikation befindet, dann soll die Applikation das Einlesen abbrechen und den Nutzer mittels Fehlermeldung informieren. Die Bestimmung erfolgt durch das Vorhandensein einer namentlich identen Datei im Verzeichnis der Applikation.</w:t>
+        <w:t xml:space="preserve">Die Segmentierung kann dabei mittels 1 Meter, 10 Meter, 100 Meter, 400 Meter, 500 Meter, 1000 Meter, 5000 Meter, 10000 Meter, ein Viertel eines Marathons, ein halber Marathon und pro gespeichertem GPS-Datenpunkt erfolgen. Bei Auswahl einer Distanz sollen die GPS-Datenpunkte hinsichtlich ihrer Distanz addiert werden bis das gewünschte Segmentierungsargument am nächsten erreicht wird. Diese GPS-Datenpunkte bilden dann ein Segment und es sollen alle Informationen pro Segment, wie bei Punkt 5.1.2 erläutert, errechnet werden. Dies wird fortgesetzt bis alle GPS-Datenpunkte einem Segment zugewiesen sind. Während die Applikation ausgeführt wird, ist ein Segmentierungsargument immer aktiv. Das voreingestellte Argument bei Applikationsstart ist GPS-Datenpunkt.</w:t>
+      </w:r>
+    </w:p>
+    <w:p>
+      <w:pPr>
+        <w:numPr>
+          <w:ilvl w:val="3"/>
+          <w:numId w:val="5"/>
+        </w:numPr>
+        <w:spacing w:after="0" w:afterAutospacing="0" w:before="0" w:beforeAutospacing="0" w:lineRule="auto"/>
+        <w:ind w:left="2880" w:hanging="360"/>
+        <w:rPr>
+          <w:u w:val="none"/>
+        </w:rPr>
+      </w:pPr>
+      <w:r>
+        <w:rPr>
+          <w:rtl w:val="0"/>
+        </w:rPr>
+        <w:t xml:space="preserve">Annahme: Die möglichen Segmentierungsargumente sind zur Laufzeit fixiert und können nicht erweitert werden.</w:t>
+      </w:r>
+    </w:p>
+    <w:p>
+      <w:pPr>
+        <w:numPr>
+          <w:ilvl w:val="2"/>
+          <w:numId w:val="5"/>
+        </w:numPr>
+        <w:spacing w:after="0" w:afterAutospacing="0" w:before="0" w:beforeAutospacing="0" w:lineRule="auto"/>
+        <w:ind w:left="2160" w:hanging="360"/>
+      </w:pPr>
+      <w:r>
+        <w:rPr>
+          <w:rtl w:val="0"/>
+        </w:rPr>
+        <w:t xml:space="preserve">Wenn der Nutzer einen einzelnen “GPS-Tracks” in der Listenansicht auswählt, sollen folgende Informationen, falls vorhanden, präsentiert werden: Nummer des Segmentes, kombinierte zurückgelegte Distanz, kombinierte benötigte Zeit, die durchschnittliche Pace, die durchschnittliche Geschwindigkeit, der durchschnittliche Herzschlag pro Minute, der maximale Herzschlag pro Minute und die Erhöhung.</w:t>
+      </w:r>
+    </w:p>
+    <w:p>
+      <w:pPr>
+        <w:numPr>
+          <w:ilvl w:val="2"/>
+          <w:numId w:val="5"/>
+        </w:numPr>
+        <w:spacing w:after="0" w:afterAutospacing="0" w:before="0" w:beforeAutospacing="0" w:lineRule="auto"/>
+        <w:ind w:left="2160" w:hanging="360"/>
+        <w:rPr>
+          <w:u w:val="none"/>
+        </w:rPr>
+      </w:pPr>
+      <w:r>
+        <w:rPr>
+          <w:rtl w:val="0"/>
+        </w:rPr>
+        <w:t xml:space="preserve">Falls ein Fehler auftritt, soll die Applikation die zweite Listenansicht als leer anzeigen.</w:t>
       </w:r>
     </w:p>
     <w:p>
@@ -151,7 +447,121 @@
         <w:rPr>
           <w:rtl w:val="0"/>
         </w:rPr>
-        <w:t xml:space="preserve">Wenn die Datei geparst wurde, soll die Applikation folgende Informationen über den darin enthaltenen “GPS-Track” in der Applikation speichern: Name des “GPS-Tracks”, Aktivität, Datum der Datenaufzeichnung, Startzeitpunkt der Datenaufzeichnung und die enthaltenen GPS-Datenpunkte.</w:t>
+        <w:t xml:space="preserve">Wenn innerhalb der Listenansicht kein Eintrag gewählt worden ist, soll die Applikation die zweite Listenansicht als leer anzeigen.</w:t>
+      </w:r>
+    </w:p>
+    <w:p>
+      <w:pPr>
+        <w:numPr>
+          <w:ilvl w:val="0"/>
+          <w:numId w:val="5"/>
+        </w:numPr>
+        <w:spacing w:after="0" w:afterAutospacing="0" w:before="0" w:beforeAutospacing="0" w:lineRule="auto"/>
+        <w:ind w:left="720" w:hanging="360"/>
+        <w:rPr>
+          <w:u w:val="none"/>
+        </w:rPr>
+      </w:pPr>
+      <w:r>
+        <w:rPr>
+          <w:rtl w:val="0"/>
+        </w:rPr>
+        <w:t xml:space="preserve">Wenn der Nutzer in dem Tabellenkopf einer Listenansicht eine Spalte auswählt, soll die Applikation die darin enthaltene Liste basierend auf den Inhalten der gewählten Spalte aufsteigend beziehungsweise absteigend sortieren.</w:t>
+      </w:r>
+    </w:p>
+    <w:p>
+      <w:pPr>
+        <w:numPr>
+          <w:ilvl w:val="0"/>
+          <w:numId w:val="5"/>
+        </w:numPr>
+        <w:spacing w:after="0" w:afterAutospacing="0" w:before="0" w:beforeAutospacing="0" w:lineRule="auto"/>
+        <w:ind w:left="720" w:hanging="360"/>
+        <w:rPr>
+          <w:u w:val="none"/>
+        </w:rPr>
+      </w:pPr>
+      <w:r>
+        <w:rPr>
+          <w:rtl w:val="0"/>
+        </w:rPr>
+        <w:t xml:space="preserve">Die Applikation soll das Entfernen von geladenen „GPS-Tracks“ ermöglichen.</w:t>
+      </w:r>
+    </w:p>
+    <w:p>
+      <w:pPr>
+        <w:numPr>
+          <w:ilvl w:val="1"/>
+          <w:numId w:val="5"/>
+        </w:numPr>
+        <w:spacing w:after="0" w:afterAutospacing="0" w:before="0" w:beforeAutospacing="0" w:lineRule="auto"/>
+        <w:ind w:left="1440" w:hanging="360"/>
+        <w:rPr>
+          <w:u w:val="none"/>
+        </w:rPr>
+      </w:pPr>
+      <w:r>
+        <w:rPr>
+          <w:rtl w:val="0"/>
+        </w:rPr>
+        <w:t xml:space="preserve">Wenn der Nutzer das Aktualisieren der Daten auswählt, soll die Applikation “GPS-Tracks”, welche keine zugehörige Datei im gewählten Verzeichnis aufweisen, entfernen.</w:t>
+      </w:r>
+    </w:p>
+    <w:p>
+      <w:pPr>
+        <w:numPr>
+          <w:ilvl w:val="1"/>
+          <w:numId w:val="5"/>
+        </w:numPr>
+        <w:spacing w:after="0" w:afterAutospacing="0" w:before="0" w:beforeAutospacing="0" w:lineRule="auto"/>
+        <w:ind w:left="1440" w:hanging="360"/>
+        <w:rPr>
+          <w:u w:val="none"/>
+        </w:rPr>
+      </w:pPr>
+      <w:r>
+        <w:rPr>
+          <w:rtl w:val="0"/>
+        </w:rPr>
+        <w:t xml:space="preserve">Falls ein Fehler beim Entfernen auftritt, soll die Applikation mittels einer Fehlermeldung den Nutzer darüber informieren.</w:t>
+      </w:r>
+    </w:p>
+    <w:p>
+      <w:pPr>
+        <w:numPr>
+          <w:ilvl w:val="0"/>
+          <w:numId w:val="5"/>
+        </w:numPr>
+        <w:spacing w:after="0" w:afterAutospacing="0" w:before="0" w:beforeAutospacing="0" w:lineRule="auto"/>
+        <w:ind w:left="720" w:hanging="360"/>
+        <w:rPr>
+          <w:u w:val="none"/>
+        </w:rPr>
+      </w:pPr>
+      <w:r>
+        <w:rPr>
+          <w:rtl w:val="0"/>
+        </w:rPr>
+        <w:t xml:space="preserve">Die Applikation soll das Gruppieren von „GPS-Tracks“ nach Zeiträumen ermöglichen.</w:t>
+      </w:r>
+    </w:p>
+    <w:p>
+      <w:pPr>
+        <w:numPr>
+          <w:ilvl w:val="1"/>
+          <w:numId w:val="5"/>
+        </w:numPr>
+        <w:spacing w:after="0" w:afterAutospacing="0" w:before="0" w:beforeAutospacing="0" w:lineRule="auto"/>
+        <w:ind w:left="1440" w:hanging="360"/>
+        <w:rPr>
+          <w:u w:val="none"/>
+        </w:rPr>
+      </w:pPr>
+      <w:r>
+        <w:rPr>
+          <w:rtl w:val="0"/>
+        </w:rPr>
+        <w:t xml:space="preserve">Diese Gruppierung kann nach dem vollem Datum, monatlich (innerhalb von Jahr), wöchentlich (innerhalb von Jahr) oder jährlich geschehen.</w:t>
       </w:r>
     </w:p>
     <w:p>
@@ -170,7 +580,118 @@
         <w:rPr>
           <w:rtl w:val="0"/>
         </w:rPr>
-        <w:t xml:space="preserve">Der Name des “GPS-Tracks” ist ident dem Namen der dazugehörigen Datei.</w:t>
+        <w:t xml:space="preserve">Annahme: Die Gruppierungsargumente sind fixiert und können nicht zur Laufzeit erweitert werden.</w:t>
+      </w:r>
+    </w:p>
+    <w:p>
+      <w:pPr>
+        <w:numPr>
+          <w:ilvl w:val="1"/>
+          <w:numId w:val="5"/>
+        </w:numPr>
+        <w:spacing w:after="0" w:afterAutospacing="0" w:before="0" w:beforeAutospacing="0" w:lineRule="auto"/>
+        <w:ind w:left="1440" w:hanging="360"/>
+        <w:rPr>
+          <w:u w:val="none"/>
+        </w:rPr>
+      </w:pPr>
+      <w:r>
+        <w:rPr>
+          <w:rtl w:val="0"/>
+        </w:rPr>
+        <w:t xml:space="preserve">Wenn der Nutzer die Gruppierung auswählt, soll die Applikation die “GPS-Tracks” entsprechend dem Gruppierungsargument gruppieren und in der Listenansicht als Gruppen (siehe Punkt 3) präsentieren.</w:t>
+      </w:r>
+    </w:p>
+    <w:p>
+      <w:pPr>
+        <w:numPr>
+          <w:ilvl w:val="1"/>
+          <w:numId w:val="5"/>
+        </w:numPr>
+        <w:spacing w:after="0" w:afterAutospacing="0" w:before="0" w:beforeAutospacing="0" w:lineRule="auto"/>
+        <w:ind w:left="1440" w:hanging="360"/>
+        <w:rPr>
+          <w:u w:val="none"/>
+        </w:rPr>
+      </w:pPr>
+      <w:r>
+        <w:rPr>
+          <w:rtl w:val="0"/>
+        </w:rPr>
+        <w:t xml:space="preserve">Wenn der Nutzer ein Gruppierungsargument auswählt, soll die Applikation folgende Informationen pro Gruppe in der Listenansicht anzeigen: Zeitraum der Gruppierung, Anzahl der Elemente in der Gruppe, kombinierte zurückgelegte Distanz, kombinierte benötigte Zeit, durchschnittliche Pace, durchschnittliche Geschwindigkeit, durschnittlicher Herzschlag pro Minute, maximaler Herzschlag pro Minute und kombinierte Erhöhung. </w:t>
+      </w:r>
+    </w:p>
+    <w:p>
+      <w:pPr>
+        <w:numPr>
+          <w:ilvl w:val="1"/>
+          <w:numId w:val="5"/>
+        </w:numPr>
+        <w:spacing w:after="0" w:afterAutospacing="0" w:before="0" w:beforeAutospacing="0" w:lineRule="auto"/>
+        <w:ind w:left="1440" w:hanging="360"/>
+        <w:rPr>
+          <w:u w:val="none"/>
+        </w:rPr>
+      </w:pPr>
+      <w:r>
+        <w:rPr>
+          <w:rtl w:val="0"/>
+        </w:rPr>
+        <w:t xml:space="preserve">Wenn der Nutzer eine Gruppe in der Listenansicht auswählt, soll die Applikation alle darin enthaltenen “GPS-Tracks” dieser Gruppe in der zweiten Listenansicht anzeigen (siehe Punkt 5). Die anzuzeigenden Informationen pro “GPS-Track” sind dieselben wie bei Punkt 3.1.</w:t>
+      </w:r>
+    </w:p>
+    <w:p>
+      <w:pPr>
+        <w:numPr>
+          <w:ilvl w:val="1"/>
+          <w:numId w:val="5"/>
+        </w:numPr>
+        <w:spacing w:after="0" w:afterAutospacing="0" w:before="0" w:beforeAutospacing="0" w:lineRule="auto"/>
+        <w:ind w:left="1440" w:hanging="360"/>
+        <w:rPr>
+          <w:u w:val="none"/>
+        </w:rPr>
+      </w:pPr>
+      <w:r>
+        <w:rPr>
+          <w:rtl w:val="0"/>
+        </w:rPr>
+        <w:t xml:space="preserve">Falls ein Fehler auftritt, soll die Applikation die Listenansicht beziehungsweise zweite Listenansicht als leer anzeigen.</w:t>
+      </w:r>
+    </w:p>
+    <w:p>
+      <w:pPr>
+        <w:numPr>
+          <w:ilvl w:val="0"/>
+          <w:numId w:val="5"/>
+        </w:numPr>
+        <w:spacing w:after="0" w:afterAutospacing="0" w:before="0" w:beforeAutospacing="0" w:lineRule="auto"/>
+        <w:ind w:left="720" w:hanging="360"/>
+        <w:rPr>
+          <w:u w:val="none"/>
+        </w:rPr>
+      </w:pPr>
+      <w:r>
+        <w:rPr>
+          <w:rtl w:val="0"/>
+        </w:rPr>
+        <w:t xml:space="preserve">Die Applikation soll ein Balkendiagramm anzeigen.</w:t>
+      </w:r>
+    </w:p>
+    <w:p>
+      <w:pPr>
+        <w:numPr>
+          <w:ilvl w:val="1"/>
+          <w:numId w:val="5"/>
+        </w:numPr>
+        <w:spacing w:after="0" w:afterAutospacing="0" w:before="0" w:beforeAutospacing="0" w:lineRule="auto"/>
+        <w:ind w:left="1440" w:hanging="360"/>
+      </w:pPr>
+      <w:r>
+        <w:rPr>
+          <w:rtl w:val="0"/>
+        </w:rPr>
+        <w:t xml:space="preserve">Die Einheiten auf der y-Achse können zurückgelegte Distanz, benötigte Zeit, durchschnittliche Pace, durchschnittliche Geschwindigkeit, durschnittlicher Herzschlag pro Minute und maximaler Herzschlag pro Minute sein.</w:t>
       </w:r>
     </w:p>
     <w:p>
@@ -189,7 +710,7 @@
         <w:rPr>
           <w:rtl w:val="0"/>
         </w:rPr>
-        <w:t xml:space="preserve">Falls die Aktivität in der Datei nicht angegeben ist, dann soll der Nutzer diese auswählen können.</w:t>
+        <w:t xml:space="preserve">Wenn der Nutzer eine Einheit für die y-Achse auswählt, soll die Applikation das Balkendiagramm entsprechend dem gewählten Argument anpassen. Während die Applikation ausgeführt wird, ist ein y-Achse-Argument immer aktiv. Das voreingestellt Argument ist zurückgelegte Distanz.</w:t>
       </w:r>
     </w:p>
     <w:p>
@@ -200,15 +721,12 @@
         </w:numPr>
         <w:spacing w:after="0" w:afterAutospacing="0" w:before="0" w:beforeAutospacing="0" w:lineRule="auto"/>
         <w:ind w:left="2160" w:hanging="360"/>
-        <w:rPr>
-          <w:u w:val="none"/>
-        </w:rPr>
-      </w:pPr>
-      <w:r>
-        <w:rPr>
-          <w:rtl w:val="0"/>
-        </w:rPr>
-        <w:t xml:space="preserve">Wenn die GPS-Datenpunkte geparst werden, soll die Applikation ebenso die damit assoziierte zurückgelegte Distanz und benötigte Zeit in der Applikation speichern.</w:t>
+      </w:pPr>
+      <w:r>
+        <w:rPr>
+          <w:rtl w:val="0"/>
+        </w:rPr>
+        <w:t xml:space="preserve">Annahme: Die y-Achse-Argumente sind fixiert und können nicht zur Laufzeit erweitert werden.</w:t>
       </w:r>
     </w:p>
     <w:p>
@@ -227,7 +745,83 @@
         <w:rPr>
           <w:rtl w:val="0"/>
         </w:rPr>
-        <w:t xml:space="preserve">Falls ein Fehler auftritt, soll die Applikation das Einlesen abbrechen und mittels Fehlermeldung den Nutzer informieren.</w:t>
+        <w:t xml:space="preserve">Während die Applikation ausgeführt wird, soll ein Balkendiagramm angezeigt werden, welches sich der Auswahl des Nutzers zur Laufzeit anpasst.</w:t>
+      </w:r>
+    </w:p>
+    <w:p>
+      <w:pPr>
+        <w:numPr>
+          <w:ilvl w:val="2"/>
+          <w:numId w:val="5"/>
+        </w:numPr>
+        <w:spacing w:after="0" w:afterAutospacing="0" w:before="0" w:beforeAutospacing="0" w:lineRule="auto"/>
+        <w:ind w:left="2160" w:hanging="360"/>
+        <w:rPr>
+          <w:u w:val="none"/>
+        </w:rPr>
+      </w:pPr>
+      <w:r>
+        <w:rPr>
+          <w:rtl w:val="0"/>
+        </w:rPr>
+        <w:t xml:space="preserve">Während sich die Applikation in der Listenansicht ohne Gruppierung befindet, sollen alle “GPS-Tracks”, die sich in der Listenansicht befinden, laut Argument der y-Achse dargestellt werden. Die Namen der “GPS-Tracks” bilden die Inhalte der x-Achse.</w:t>
+      </w:r>
+    </w:p>
+    <w:p>
+      <w:pPr>
+        <w:numPr>
+          <w:ilvl w:val="2"/>
+          <w:numId w:val="5"/>
+        </w:numPr>
+        <w:spacing w:after="0" w:afterAutospacing="0" w:before="0" w:beforeAutospacing="0" w:lineRule="auto"/>
+        <w:ind w:left="2160" w:hanging="360"/>
+        <w:rPr>
+          <w:u w:val="none"/>
+        </w:rPr>
+      </w:pPr>
+      <w:r>
+        <w:rPr>
+          <w:rtl w:val="0"/>
+        </w:rPr>
+        <w:t xml:space="preserve">Während sich die Applikation in der Listenansicht ohne Gruppierung aber mit ausgewähltem “GPS-Track” befindet, sollen alle Segmente (siehe Punkt 5.1) laut Argument der y-Achse dargestellt werden. Die Nummer der Segmente bilden die Inhalte der x-Achse.</w:t>
+      </w:r>
+    </w:p>
+    <w:p>
+      <w:pPr>
+        <w:numPr>
+          <w:ilvl w:val="2"/>
+          <w:numId w:val="5"/>
+        </w:numPr>
+        <w:spacing w:after="0" w:afterAutospacing="0" w:before="0" w:beforeAutospacing="0" w:lineRule="auto"/>
+        <w:ind w:left="2160" w:hanging="360"/>
+        <w:rPr>
+          <w:u w:val="none"/>
+        </w:rPr>
+      </w:pPr>
+      <w:r>
+        <w:rPr>
+          <w:rtl w:val="0"/>
+        </w:rPr>
+        <w:t xml:space="preserve">Während sich die Applikation in der Listenansicht mit Gruppierung befindet, sollen alle Gruppierungen laut Argument der y-Achse dargestellt werden. Der Zeitraum der Gruppierungen bilden die Inhalte der x-Achse.</w:t>
+      </w:r>
+    </w:p>
+    <w:p>
+      <w:pPr>
+        <w:numPr>
+          <w:ilvl w:val="2"/>
+          <w:numId w:val="5"/>
+        </w:numPr>
+        <w:spacing w:after="0" w:afterAutospacing="0" w:before="0" w:beforeAutospacing="0" w:lineRule="auto"/>
+        <w:ind w:left="2160" w:hanging="360"/>
+        <w:rPr>
+          <w:u w:val="none"/>
+        </w:rPr>
+      </w:pPr>
+      <w:r>
+        <w:rPr>
+          <w:rtl w:val="0"/>
+        </w:rPr>
+        <w:t xml:space="preserve">Während sich die Applikation in der Listenansicht mit Gruppierung und ausgewählter Gruppe befindet, sollen die in der Gruppe befindlichen “GPS-Tracks” laut Argument der y-Achse dargestellt werden. Die Namen der “GPS-Tracks” in der Gruppe bilden die Inhalte der x-Achse.</w:t>
       </w:r>
     </w:p>
     <w:p>
@@ -246,7 +840,26 @@
         <w:rPr>
           <w:rtl w:val="0"/>
         </w:rPr>
-        <w:t xml:space="preserve">Annahme: Es werden nur Dateien im Format .tcx (Schemaversion 2) und .gpx (Schemaversion 1.1) (in Folge als GPS-Dateien gekennzeichnet) akzeptiert.</w:t>
+        <w:t xml:space="preserve">Falls ein Fehler auftritt, soll die Applikation das Balkendiagramm leer anzeigen.</w:t>
+      </w:r>
+    </w:p>
+    <w:p>
+      <w:pPr>
+        <w:numPr>
+          <w:ilvl w:val="0"/>
+          <w:numId w:val="5"/>
+        </w:numPr>
+        <w:spacing w:after="0" w:afterAutospacing="0" w:before="0" w:beforeAutospacing="0" w:lineRule="auto"/>
+        <w:ind w:left="720" w:hanging="360"/>
+        <w:rPr>
+          <w:u w:val="none"/>
+        </w:rPr>
+      </w:pPr>
+      <w:r>
+        <w:rPr>
+          <w:rtl w:val="0"/>
+        </w:rPr>
+        <w:t xml:space="preserve">Die Applikation soll einen jährlichen Vergleich ermöglichen.</w:t>
       </w:r>
     </w:p>
     <w:p>
@@ -265,7 +878,45 @@
         <w:rPr>
           <w:rtl w:val="0"/>
         </w:rPr>
-        <w:t xml:space="preserve">Annahme: Es werden nur Dateien, welche eine Distanzangabe und Zeitangabe pro GPS-Datenpunkt angeben, akzeptiert.</w:t>
+        <w:t xml:space="preserve">Wenn der Nutzer mindestens zwei Jahre (maximal alle vorhandenen Jahre) auswählt, sollen diese Jahre anhand des aktuellen Gruppierungsargument auf dem Balkendiagramm verglichen werden.</w:t>
+      </w:r>
+    </w:p>
+    <w:p>
+      <w:pPr>
+        <w:numPr>
+          <w:ilvl w:val="2"/>
+          <w:numId w:val="5"/>
+        </w:numPr>
+        <w:spacing w:after="0" w:afterAutospacing="0" w:before="0" w:beforeAutospacing="0" w:lineRule="auto"/>
+        <w:ind w:left="2160" w:hanging="360"/>
+        <w:rPr>
+          <w:u w:val="none"/>
+        </w:rPr>
+      </w:pPr>
+      <w:r>
+        <w:rPr>
+          <w:rtl w:val="0"/>
+        </w:rPr>
+        <w:t xml:space="preserve">Falls kein Gruppierungsargument aktiv ist, soll die Applikation den Vergleich mittels Gruppierungsargument “Monat” durchführen.</w:t>
+      </w:r>
+    </w:p>
+    <w:p>
+      <w:pPr>
+        <w:numPr>
+          <w:ilvl w:val="2"/>
+          <w:numId w:val="5"/>
+        </w:numPr>
+        <w:spacing w:after="0" w:afterAutospacing="0" w:before="0" w:beforeAutospacing="0" w:lineRule="auto"/>
+        <w:ind w:left="2160" w:hanging="360"/>
+        <w:rPr>
+          <w:u w:val="none"/>
+        </w:rPr>
+      </w:pPr>
+      <w:r>
+        <w:rPr>
+          <w:rtl w:val="0"/>
+        </w:rPr>
+        <w:t xml:space="preserve">Die möglichen wählbaren Jahre sind dabei abhängig von den eingelesenen “GPS-Tracks”.</w:t>
       </w:r>
     </w:p>
     <w:p>
@@ -284,7 +935,7 @@
         <w:rPr>
           <w:rtl w:val="0"/>
         </w:rPr>
-        <w:t xml:space="preserve">Wenn das Parsen erfolgreich abgeschlossen wurde, soll die Anwendung die dazugehörige Datei in das Verzeichnis der Applikation kopieren.</w:t>
+        <w:t xml:space="preserve">Die Applikation soll die Suche nach den Namen der “GPS-Tracks” ermöglichen.</w:t>
       </w:r>
     </w:p>
     <w:p>
@@ -303,7 +954,26 @@
         <w:rPr>
           <w:rtl w:val="0"/>
         </w:rPr>
-        <w:t xml:space="preserve">Falls der Kopiervorgang nicht erfolgreich abgeschlossen wurde, soll die Applikation den daraus eingelesenen “GPS-Track” aus der Applikation entfernen und mittels einer Fehlermeldung den Nutzer informieren.</w:t>
+        <w:t xml:space="preserve">Wenn der Nutzer in das Suchfeld einen Suchbegriff eingibt, soll die Applikation, die zu der Zeit aktiv angezeigte Liste, nach den entsprechenden Namen der “GPS-Tracks” filtern. Es sollen nur jene “GPS-Tracks” angezeigt werden, welche diesem Suchbegriff entsprechen.</w:t>
+      </w:r>
+    </w:p>
+    <w:p>
+      <w:pPr>
+        <w:numPr>
+          <w:ilvl w:val="1"/>
+          <w:numId w:val="5"/>
+        </w:numPr>
+        <w:spacing w:after="0" w:afterAutospacing="0" w:before="0" w:beforeAutospacing="0" w:lineRule="auto"/>
+        <w:ind w:left="1440" w:hanging="360"/>
+        <w:rPr>
+          <w:u w:val="none"/>
+        </w:rPr>
+      </w:pPr>
+      <w:r>
+        <w:rPr>
+          <w:rtl w:val="0"/>
+        </w:rPr>
+        <w:t xml:space="preserve">Falls ein Gruppierungsargument aktiv ist bei der Suche, soll die Applikation jene Gruppen präsentieren, welche “GPS-Tracks”, die dem Suchbegriff entsprechen, innehaben .</w:t>
       </w:r>
     </w:p>
     <w:p>
@@ -322,7 +992,7 @@
         <w:rPr>
           <w:rtl w:val="0"/>
         </w:rPr>
-        <w:t xml:space="preserve">Wenn die Applikation gestartet wird, sollen alle im Verzeichnis der Applikation befindlichen GPS-Dateien eingelesen werden.</w:t>
+        <w:t xml:space="preserve">Die Applikation soll das Schließen der Applikation ermöglichen.</w:t>
       </w:r>
     </w:p>
     <w:p>
@@ -331,646 +1001,6 @@
           <w:ilvl w:val="1"/>
           <w:numId w:val="5"/>
         </w:numPr>
-        <w:spacing w:after="0" w:afterAutospacing="0" w:before="0" w:beforeAutospacing="0" w:lineRule="auto"/>
-        <w:ind w:left="1440" w:hanging="360"/>
-        <w:rPr>
-          <w:u w:val="none"/>
-        </w:rPr>
-      </w:pPr>
-      <w:r>
-        <w:rPr>
-          <w:rtl w:val="0"/>
-        </w:rPr>
-        <w:t xml:space="preserve">Falls das Einlesen nicht erfolgreich abgeschlossen wurde, soll die Applikation den Nutzer mittels Fehlermeldung informieren und die Option ermöglichen das Einlesen erneut zu probieren.</w:t>
-      </w:r>
-    </w:p>
-    <w:p>
-      <w:pPr>
-        <w:numPr>
-          <w:ilvl w:val="0"/>
-          <w:numId w:val="5"/>
-        </w:numPr>
-        <w:spacing w:after="0" w:afterAutospacing="0" w:before="0" w:beforeAutospacing="0" w:lineRule="auto"/>
-        <w:ind w:left="720" w:hanging="360"/>
-        <w:rPr>
-          <w:u w:val="none"/>
-        </w:rPr>
-      </w:pPr>
-      <w:r>
-        <w:rPr>
-          <w:rtl w:val="0"/>
-        </w:rPr>
-        <w:t xml:space="preserve">Die Applikation soll eine Listenansicht von den einzelnen eingelesenen „GPS-Tracks“ unterstützen.</w:t>
-      </w:r>
-    </w:p>
-    <w:p>
-      <w:pPr>
-        <w:numPr>
-          <w:ilvl w:val="1"/>
-          <w:numId w:val="5"/>
-        </w:numPr>
-        <w:spacing w:after="0" w:afterAutospacing="0" w:before="0" w:beforeAutospacing="0" w:lineRule="auto"/>
-        <w:ind w:left="1440" w:hanging="360"/>
-        <w:rPr>
-          <w:u w:val="none"/>
-        </w:rPr>
-      </w:pPr>
-      <w:r>
-        <w:rPr>
-          <w:rtl w:val="0"/>
-        </w:rPr>
-        <w:t xml:space="preserve">Während die Listenansicht der einzelnen eingelesenen „GPS-Tracks“ aktiv ist, soll die Applikation pro “GPS-Track” den Namen, das Datum der Datenaufzeichnung, den Startzeitpunkt der Datenaufzeichnung, die zurückgelegte Distanz, die benötigte Zeitdauer, die durchschnittliche Pace und die durchschnittliche Geschwindigkeit anzeigen.</w:t>
-      </w:r>
-    </w:p>
-    <w:p>
-      <w:pPr>
-        <w:numPr>
-          <w:ilvl w:val="0"/>
-          <w:numId w:val="5"/>
-        </w:numPr>
-        <w:spacing w:after="0" w:afterAutospacing="0" w:before="0" w:beforeAutospacing="0" w:lineRule="auto"/>
-        <w:ind w:left="720" w:hanging="360"/>
-        <w:rPr>
-          <w:u w:val="none"/>
-        </w:rPr>
-      </w:pPr>
-      <w:r>
-        <w:rPr>
-          <w:rtl w:val="0"/>
-        </w:rPr>
-        <w:t xml:space="preserve">Die Applikation ermöglicht das Filtern der “GPS-Tracks” nach deren Aktivität.</w:t>
-      </w:r>
-    </w:p>
-    <w:p>
-      <w:pPr>
-        <w:numPr>
-          <w:ilvl w:val="1"/>
-          <w:numId w:val="5"/>
-        </w:numPr>
-        <w:spacing w:after="0" w:afterAutospacing="0" w:before="0" w:beforeAutospacing="0" w:lineRule="auto"/>
-        <w:ind w:left="1440" w:hanging="360"/>
-        <w:rPr>
-          <w:u w:val="none"/>
-        </w:rPr>
-      </w:pPr>
-      <w:r>
-        <w:rPr>
-          <w:rtl w:val="0"/>
-        </w:rPr>
-        <w:t xml:space="preserve">Aktivitäten sind Biking, Driving, Flying, Hiking, Running und Skiing.</w:t>
-      </w:r>
-    </w:p>
-    <w:p>
-      <w:pPr>
-        <w:numPr>
-          <w:ilvl w:val="1"/>
-          <w:numId w:val="5"/>
-        </w:numPr>
-        <w:spacing w:after="0" w:afterAutospacing="0" w:before="0" w:beforeAutospacing="0" w:lineRule="auto"/>
-        <w:ind w:left="1440" w:hanging="360"/>
-        <w:rPr>
-          <w:u w:val="none"/>
-        </w:rPr>
-      </w:pPr>
-      <w:r>
-        <w:rPr>
-          <w:rtl w:val="0"/>
-        </w:rPr>
-        <w:t xml:space="preserve">Wenn der Nutzer eine Kategorie ausgewählt, soll die Applikation applikationsweit nur jene “GPS-Tracks” präsentieren, welche der Kategorie entsprechen.</w:t>
-      </w:r>
-    </w:p>
-    <w:p>
-      <w:pPr>
-        <w:numPr>
-          <w:ilvl w:val="0"/>
-          <w:numId w:val="5"/>
-        </w:numPr>
-        <w:spacing w:after="0" w:afterAutospacing="0" w:before="0" w:beforeAutospacing="0" w:lineRule="auto"/>
-        <w:ind w:left="720" w:hanging="360"/>
-        <w:rPr>
-          <w:u w:val="none"/>
-        </w:rPr>
-      </w:pPr>
-      <w:r>
-        <w:rPr>
-          <w:rtl w:val="0"/>
-        </w:rPr>
-        <w:t xml:space="preserve">Die Applikation soll eine zweite Listenansicht unterstützen.</w:t>
-      </w:r>
-    </w:p>
-    <w:p>
-      <w:pPr>
-        <w:numPr>
-          <w:ilvl w:val="1"/>
-          <w:numId w:val="5"/>
-        </w:numPr>
-        <w:spacing w:after="0" w:afterAutospacing="0" w:before="0" w:beforeAutospacing="0" w:lineRule="auto"/>
-        <w:ind w:left="1440" w:hanging="360"/>
-        <w:rPr>
-          <w:u w:val="none"/>
-        </w:rPr>
-      </w:pPr>
-      <w:r>
-        <w:rPr>
-          <w:rtl w:val="0"/>
-        </w:rPr>
-        <w:t xml:space="preserve">Wenn der Nutzer einen einzelnen “GPS-Tracks” in der Listenansicht auswählt, sollen die Applikation die in diesem “GPS-Track” enthaltenen einzelnen aufgezeichneten GPS-Datenpunkte laut Segmentierungsargument (bezogen auf die Distanz) dargestellt werden.</w:t>
-      </w:r>
-    </w:p>
-    <w:p>
-      <w:pPr>
-        <w:numPr>
-          <w:ilvl w:val="2"/>
-          <w:numId w:val="5"/>
-        </w:numPr>
-        <w:spacing w:after="0" w:afterAutospacing="0" w:before="0" w:beforeAutospacing="0" w:lineRule="auto"/>
-        <w:ind w:left="2160" w:hanging="360"/>
-        <w:rPr>
-          <w:u w:val="none"/>
-        </w:rPr>
-      </w:pPr>
-      <w:r>
-        <w:rPr>
-          <w:rtl w:val="0"/>
-        </w:rPr>
-        <w:t xml:space="preserve">Die Segmentierung kann dabei mittels 1 Meter, 10 Meter, 100 Meter, 400 Meter, 500 Meter, 1000 Meter, 5000 Meter, 10000 Meter, ein Viertel eines Marathons, ein halber Marathon und pro gespeichertem GPS-Datenpunkt erfolgen. Bei Auswahl einer Distanz sollen die GPS-Datenpunkte hinsichtlich ihrer Distanz addiert werden bis das gewünschte Segmentierungsargument überschritten wird. Diese GPS-Datenpunkte bilden dann ein Segment. Dies wird fortgesetzt bis alle GPS-Datenpunkte einem Segment zugewiesen sind. Das letzte Segment muss das Segmentierungsargument nicht erreichen. Während der Applikationsdurchführung ist ein Segmentierungsargument immer aktiv. Das voreingestellte Argument bei Applikationsstart ist GPS-Datenpunkt.</w:t>
-      </w:r>
-    </w:p>
-    <w:p>
-      <w:pPr>
-        <w:numPr>
-          <w:ilvl w:val="3"/>
-          <w:numId w:val="5"/>
-        </w:numPr>
-        <w:spacing w:after="0" w:afterAutospacing="0" w:before="0" w:beforeAutospacing="0" w:lineRule="auto"/>
-        <w:ind w:left="2880" w:hanging="360"/>
-        <w:rPr>
-          <w:u w:val="none"/>
-        </w:rPr>
-      </w:pPr>
-      <w:r>
-        <w:rPr>
-          <w:rtl w:val="0"/>
-        </w:rPr>
-        <w:t xml:space="preserve">Annahme: Die möglichen Segmentierungsargumente sind fixiert und können nicht erweitert werden.</w:t>
-      </w:r>
-    </w:p>
-    <w:p>
-      <w:pPr>
-        <w:numPr>
-          <w:ilvl w:val="2"/>
-          <w:numId w:val="5"/>
-        </w:numPr>
-        <w:spacing w:after="0" w:afterAutospacing="0" w:before="0" w:beforeAutospacing="0" w:lineRule="auto"/>
-        <w:ind w:left="2160" w:hanging="360"/>
-      </w:pPr>
-      <w:r>
-        <w:rPr>
-          <w:rtl w:val="0"/>
-        </w:rPr>
-        <w:t xml:space="preserve">Wenn der Nutzer einen einzelnen “GPS-Tracks” in der Listenansicht auswählt, sollen folgende Informationen präsentiert werden: Nummer des Segmentes, kombinierte Distanz, kombinierte benötigte Zeit, die durchschnittliche Pace und die durchschnittliche Geschwindigkeit.</w:t>
-      </w:r>
-    </w:p>
-    <w:p>
-      <w:pPr>
-        <w:numPr>
-          <w:ilvl w:val="2"/>
-          <w:numId w:val="5"/>
-        </w:numPr>
-        <w:spacing w:after="0" w:afterAutospacing="0" w:before="0" w:beforeAutospacing="0" w:lineRule="auto"/>
-        <w:ind w:left="2160" w:hanging="360"/>
-        <w:rPr>
-          <w:u w:val="none"/>
-        </w:rPr>
-      </w:pPr>
-      <w:r>
-        <w:rPr>
-          <w:rtl w:val="0"/>
-        </w:rPr>
-        <w:t xml:space="preserve">Falls ein Fehler auftritt, soll die Applikation die zweite Listenansicht als leer anzeigen.</w:t>
-      </w:r>
-    </w:p>
-    <w:p>
-      <w:pPr>
-        <w:numPr>
-          <w:ilvl w:val="1"/>
-          <w:numId w:val="5"/>
-        </w:numPr>
-        <w:spacing w:after="0" w:afterAutospacing="0" w:before="0" w:beforeAutospacing="0" w:lineRule="auto"/>
-        <w:ind w:left="1440" w:hanging="360"/>
-        <w:rPr>
-          <w:u w:val="none"/>
-        </w:rPr>
-      </w:pPr>
-      <w:r>
-        <w:rPr>
-          <w:rtl w:val="0"/>
-        </w:rPr>
-        <w:t xml:space="preserve">Während innerhalb der Listenansicht kein Eintrag gewählt worden ist, soll die Applikation die zweite Listenansicht als leer anzeigen.</w:t>
-      </w:r>
-    </w:p>
-    <w:p>
-      <w:pPr>
-        <w:numPr>
-          <w:ilvl w:val="0"/>
-          <w:numId w:val="5"/>
-        </w:numPr>
-        <w:spacing w:after="0" w:afterAutospacing="0" w:before="0" w:beforeAutospacing="0" w:lineRule="auto"/>
-        <w:ind w:left="720" w:hanging="360"/>
-        <w:rPr>
-          <w:u w:val="none"/>
-        </w:rPr>
-      </w:pPr>
-      <w:r>
-        <w:rPr>
-          <w:rtl w:val="0"/>
-        </w:rPr>
-        <w:t xml:space="preserve">Wenn der Nutzer in dem Tabellenkopf der Listenansicht eine Spalte auswählt, soll die Applikation die darin enthaltene Liste aufsteigend beziehungsweise absteigend sortieren.</w:t>
-      </w:r>
-    </w:p>
-    <w:p>
-      <w:pPr>
-        <w:numPr>
-          <w:ilvl w:val="0"/>
-          <w:numId w:val="5"/>
-        </w:numPr>
-        <w:spacing w:after="0" w:afterAutospacing="0" w:before="0" w:beforeAutospacing="0" w:lineRule="auto"/>
-        <w:ind w:left="720" w:hanging="360"/>
-        <w:rPr>
-          <w:u w:val="none"/>
-        </w:rPr>
-      </w:pPr>
-      <w:r>
-        <w:rPr>
-          <w:rtl w:val="0"/>
-        </w:rPr>
-        <w:t xml:space="preserve">Die Applikation soll das Entfernen von geladenen „GPS-Tracks“ ermöglichen.</w:t>
-      </w:r>
-    </w:p>
-    <w:p>
-      <w:pPr>
-        <w:numPr>
-          <w:ilvl w:val="1"/>
-          <w:numId w:val="5"/>
-        </w:numPr>
-        <w:spacing w:after="0" w:afterAutospacing="0" w:before="0" w:beforeAutospacing="0" w:lineRule="auto"/>
-        <w:ind w:left="1440" w:hanging="360"/>
-        <w:rPr>
-          <w:u w:val="none"/>
-        </w:rPr>
-      </w:pPr>
-      <w:r>
-        <w:rPr>
-          <w:rtl w:val="0"/>
-        </w:rPr>
-        <w:t xml:space="preserve">Wenn der Nutzer einen “GPS-Track” zur Entfernung auswählt, soll zuerst die Applikation diesen “GPS-Track” aus der Applikation entfernen und anschließend soll die Persistierung der dazugehörigen Datei ebenso rückgängig gemacht werden.</w:t>
-      </w:r>
-    </w:p>
-    <w:p>
-      <w:pPr>
-        <w:numPr>
-          <w:ilvl w:val="1"/>
-          <w:numId w:val="5"/>
-        </w:numPr>
-        <w:spacing w:after="0" w:afterAutospacing="0" w:before="0" w:beforeAutospacing="0" w:lineRule="auto"/>
-        <w:ind w:left="1440" w:hanging="360"/>
-        <w:rPr>
-          <w:u w:val="none"/>
-        </w:rPr>
-      </w:pPr>
-      <w:r>
-        <w:rPr>
-          <w:rtl w:val="0"/>
-        </w:rPr>
-        <w:t xml:space="preserve">Falls es ein Fehler auftritt, soll die Applikation mittels einer Fehlermeldung den Nutzer darüber informieren.</w:t>
-      </w:r>
-    </w:p>
-    <w:p>
-      <w:pPr>
-        <w:numPr>
-          <w:ilvl w:val="0"/>
-          <w:numId w:val="5"/>
-        </w:numPr>
-        <w:spacing w:after="0" w:afterAutospacing="0" w:before="0" w:beforeAutospacing="0" w:lineRule="auto"/>
-        <w:ind w:left="720" w:hanging="360"/>
-        <w:rPr>
-          <w:u w:val="none"/>
-        </w:rPr>
-      </w:pPr>
-      <w:r>
-        <w:rPr>
-          <w:rtl w:val="0"/>
-        </w:rPr>
-        <w:t xml:space="preserve">Die Applikation soll das Gruppieren von „GPS-Tracks“ nach Zeiträumen ermöglichen.</w:t>
-      </w:r>
-    </w:p>
-    <w:p>
-      <w:pPr>
-        <w:numPr>
-          <w:ilvl w:val="1"/>
-          <w:numId w:val="5"/>
-        </w:numPr>
-        <w:spacing w:after="0" w:afterAutospacing="0" w:before="0" w:beforeAutospacing="0" w:lineRule="auto"/>
-        <w:ind w:left="1440" w:hanging="360"/>
-        <w:rPr>
-          <w:u w:val="none"/>
-        </w:rPr>
-      </w:pPr>
-      <w:r>
-        <w:rPr>
-          <w:rtl w:val="0"/>
-        </w:rPr>
-        <w:t xml:space="preserve">Diese Gruppierung kann dabei täglich (innerhalb von Jahr), monatlich (innerhalb von Jahr), wöchentlich (innerhalb von Jahr) oder jährlich geschehen.</w:t>
-      </w:r>
-    </w:p>
-    <w:p>
-      <w:pPr>
-        <w:numPr>
-          <w:ilvl w:val="2"/>
-          <w:numId w:val="5"/>
-        </w:numPr>
-        <w:spacing w:after="0" w:afterAutospacing="0" w:before="0" w:beforeAutospacing="0" w:lineRule="auto"/>
-        <w:ind w:left="2160" w:hanging="360"/>
-        <w:rPr>
-          <w:u w:val="none"/>
-        </w:rPr>
-      </w:pPr>
-      <w:r>
-        <w:rPr>
-          <w:rtl w:val="0"/>
-        </w:rPr>
-        <w:t xml:space="preserve">Annahme: Die Gruppierungsargumente sind fixiert und können nicht erweitert werden.</w:t>
-      </w:r>
-    </w:p>
-    <w:p>
-      <w:pPr>
-        <w:numPr>
-          <w:ilvl w:val="1"/>
-          <w:numId w:val="5"/>
-        </w:numPr>
-        <w:spacing w:after="0" w:afterAutospacing="0" w:before="0" w:beforeAutospacing="0" w:lineRule="auto"/>
-        <w:ind w:left="1440" w:hanging="360"/>
-        <w:rPr>
-          <w:u w:val="none"/>
-        </w:rPr>
-      </w:pPr>
-      <w:r>
-        <w:rPr>
-          <w:rtl w:val="0"/>
-        </w:rPr>
-        <w:t xml:space="preserve">Wenn der Nutzer die Gruppierung auswählt, soll die Applikation die “GPS-Tracks” entsprechend dem Gruppierungsargument gruppieren und in der Listenansicht als Gruppen (siehe Punkt 5) präsentieren.</w:t>
-      </w:r>
-    </w:p>
-    <w:p>
-      <w:pPr>
-        <w:numPr>
-          <w:ilvl w:val="1"/>
-          <w:numId w:val="5"/>
-        </w:numPr>
-        <w:spacing w:after="0" w:afterAutospacing="0" w:before="0" w:beforeAutospacing="0" w:lineRule="auto"/>
-        <w:ind w:left="1440" w:hanging="360"/>
-        <w:rPr>
-          <w:u w:val="none"/>
-        </w:rPr>
-      </w:pPr>
-      <w:r>
-        <w:rPr>
-          <w:rtl w:val="0"/>
-        </w:rPr>
-        <w:t xml:space="preserve">Wenn der Nutzer die Gruppierung auswählt, soll die Applikation folgende Informationen pro Gruppe in der Listenansicht anzeigen: Zeitraum der Gruppierung, Anzahl der Elemente in der Gruppe, kombinierte zurückgelegte Distanz, kombinierte benötigte Zeit, durchschnittliche Pace und durchschnittliche Geschwindigkeit.</w:t>
-      </w:r>
-    </w:p>
-    <w:p>
-      <w:pPr>
-        <w:numPr>
-          <w:ilvl w:val="1"/>
-          <w:numId w:val="5"/>
-        </w:numPr>
-        <w:spacing w:after="0" w:afterAutospacing="0" w:before="0" w:beforeAutospacing="0" w:lineRule="auto"/>
-        <w:ind w:left="1440" w:hanging="360"/>
-        <w:rPr>
-          <w:u w:val="none"/>
-        </w:rPr>
-      </w:pPr>
-      <w:r>
-        <w:rPr>
-          <w:rtl w:val="0"/>
-        </w:rPr>
-        <w:t xml:space="preserve">Wenn der Nutzer eine Gruppe in der Listenansicht auswählt, soll die Applikation alle darin enthaltenen “GPS-Tracks” dieser Gruppe in der zweiten Listenansicht anzeigen (siehe Punkt 7). Die anzuzeigenden Informationen pro “GPS-Track” sind dieselben wie bei Punkt 5.1.</w:t>
-      </w:r>
-    </w:p>
-    <w:p>
-      <w:pPr>
-        <w:numPr>
-          <w:ilvl w:val="1"/>
-          <w:numId w:val="5"/>
-        </w:numPr>
-        <w:spacing w:after="0" w:afterAutospacing="0" w:before="0" w:beforeAutospacing="0" w:lineRule="auto"/>
-        <w:ind w:left="1440" w:hanging="360"/>
-        <w:rPr>
-          <w:u w:val="none"/>
-        </w:rPr>
-      </w:pPr>
-      <w:r>
-        <w:rPr>
-          <w:rtl w:val="0"/>
-        </w:rPr>
-        <w:t xml:space="preserve">Falls ein Fehler auftritt, soll die Applikation die Listenansicht beziehungsweise zweite Listenansicht als leer anzeigen und mittels Fehlermeldung den Nutzer informieren.</w:t>
-      </w:r>
-    </w:p>
-    <w:p>
-      <w:pPr>
-        <w:numPr>
-          <w:ilvl w:val="0"/>
-          <w:numId w:val="5"/>
-        </w:numPr>
-        <w:spacing w:after="0" w:afterAutospacing="0" w:before="0" w:beforeAutospacing="0" w:lineRule="auto"/>
-        <w:ind w:left="720" w:hanging="360"/>
-        <w:rPr>
-          <w:u w:val="none"/>
-        </w:rPr>
-      </w:pPr>
-      <w:r>
-        <w:rPr>
-          <w:rtl w:val="0"/>
-        </w:rPr>
-        <w:t xml:space="preserve">Die Applikation soll ein Balkendiagramm anzeigen.</w:t>
-      </w:r>
-    </w:p>
-    <w:p>
-      <w:pPr>
-        <w:numPr>
-          <w:ilvl w:val="1"/>
-          <w:numId w:val="5"/>
-        </w:numPr>
-        <w:spacing w:after="0" w:afterAutospacing="0" w:before="0" w:beforeAutospacing="0" w:lineRule="auto"/>
-        <w:ind w:left="1440" w:hanging="360"/>
-      </w:pPr>
-      <w:r>
-        <w:rPr>
-          <w:rtl w:val="0"/>
-        </w:rPr>
-        <w:t xml:space="preserve">Die Einheiten auf der y-Achse können zurückgelegte Distanz, benötigte Zeit, durchschnittliche Pace und durchschnittliche Geschwindigkeit sein.</w:t>
-      </w:r>
-    </w:p>
-    <w:p>
-      <w:pPr>
-        <w:numPr>
-          <w:ilvl w:val="2"/>
-          <w:numId w:val="5"/>
-        </w:numPr>
-        <w:spacing w:after="0" w:afterAutospacing="0" w:before="0" w:beforeAutospacing="0" w:lineRule="auto"/>
-        <w:ind w:left="2160" w:hanging="360"/>
-        <w:rPr>
-          <w:u w:val="none"/>
-        </w:rPr>
-      </w:pPr>
-      <w:r>
-        <w:rPr>
-          <w:rtl w:val="0"/>
-        </w:rPr>
-        <w:t xml:space="preserve">Wenn der Nutzer eine Einheit für die y-Achse auswählt, soll die Applikation das Balkendiagramm entsprechend dem gewählten Argument anpassen. Während der Applikationsdurchführung ist ein y-Achse-Argument immer aktiv. Das voreingestellt Argument ist zurückgelegte Distanz.</w:t>
-      </w:r>
-    </w:p>
-    <w:p>
-      <w:pPr>
-        <w:numPr>
-          <w:ilvl w:val="1"/>
-          <w:numId w:val="5"/>
-        </w:numPr>
-        <w:spacing w:after="0" w:afterAutospacing="0" w:before="0" w:beforeAutospacing="0" w:lineRule="auto"/>
-        <w:ind w:left="1440" w:hanging="360"/>
-        <w:rPr>
-          <w:u w:val="none"/>
-        </w:rPr>
-      </w:pPr>
-      <w:r>
-        <w:rPr>
-          <w:rtl w:val="0"/>
-        </w:rPr>
-        <w:t xml:space="preserve">Während die Applikation ausgeführt wird, soll ein Balkendiagramm angezeigt werden, welches sich der Auswahl des Nutzers zur Laufzeit anpasst.</w:t>
-      </w:r>
-    </w:p>
-    <w:p>
-      <w:pPr>
-        <w:numPr>
-          <w:ilvl w:val="2"/>
-          <w:numId w:val="5"/>
-        </w:numPr>
-        <w:spacing w:after="0" w:afterAutospacing="0" w:before="0" w:beforeAutospacing="0" w:lineRule="auto"/>
-        <w:ind w:left="2160" w:hanging="360"/>
-        <w:rPr>
-          <w:u w:val="none"/>
-        </w:rPr>
-      </w:pPr>
-      <w:r>
-        <w:rPr>
-          <w:rtl w:val="0"/>
-        </w:rPr>
-        <w:t xml:space="preserve">Während sich die Applikation in der Listenansicht ohne Gruppierung befindet, sollen alle “GPS-Tracks”, die sich in der Listenansicht befinden, laut Argument der y-Achse dargestellt werden. Die Namen der “GPS-Tracks” bilden die Inhalte der x-Achse.</w:t>
-      </w:r>
-    </w:p>
-    <w:p>
-      <w:pPr>
-        <w:numPr>
-          <w:ilvl w:val="2"/>
-          <w:numId w:val="5"/>
-        </w:numPr>
-        <w:spacing w:after="0" w:afterAutospacing="0" w:before="0" w:beforeAutospacing="0" w:lineRule="auto"/>
-        <w:ind w:left="2160" w:hanging="360"/>
-        <w:rPr>
-          <w:u w:val="none"/>
-        </w:rPr>
-      </w:pPr>
-      <w:r>
-        <w:rPr>
-          <w:rtl w:val="0"/>
-        </w:rPr>
-        <w:t xml:space="preserve">Während sich die Applikation in der Listenansicht ohne Gruppierung aber mit ausgewähltem “GPS-Track” befindet, sollen alle Segmente (siehe Punkt 7.1) laut Argument der y-Achse dargestellt werden. Die Nummer der Segmente bilden die Inhalte der x-Achse.</w:t>
-      </w:r>
-    </w:p>
-    <w:p>
-      <w:pPr>
-        <w:numPr>
-          <w:ilvl w:val="2"/>
-          <w:numId w:val="5"/>
-        </w:numPr>
-        <w:spacing w:after="0" w:afterAutospacing="0" w:before="0" w:beforeAutospacing="0" w:lineRule="auto"/>
-        <w:ind w:left="2160" w:hanging="360"/>
-        <w:rPr>
-          <w:u w:val="none"/>
-        </w:rPr>
-      </w:pPr>
-      <w:r>
-        <w:rPr>
-          <w:rtl w:val="0"/>
-        </w:rPr>
-        <w:t xml:space="preserve">Während sich die Applikation in der Listenansicht mit Gruppierung befindet, sollen alle Gruppierungen laut Argument der y-Achse dargestellt werden. Der Zeitraum der Gruppierungen bilden die Inhalte der x-Achse.</w:t>
-      </w:r>
-    </w:p>
-    <w:p>
-      <w:pPr>
-        <w:numPr>
-          <w:ilvl w:val="2"/>
-          <w:numId w:val="5"/>
-        </w:numPr>
-        <w:spacing w:after="0" w:afterAutospacing="0" w:before="0" w:beforeAutospacing="0" w:lineRule="auto"/>
-        <w:ind w:left="2160" w:hanging="360"/>
-        <w:rPr>
-          <w:u w:val="none"/>
-        </w:rPr>
-      </w:pPr>
-      <w:r>
-        <w:rPr>
-          <w:rtl w:val="0"/>
-        </w:rPr>
-        <w:t xml:space="preserve">Während sich die Applikation in der Listenansicht mit Gruppierung und ausgewählter Gruppe befindet, sollen die in der Gruppe befindlichen “GPS-Tracks” laut Argument der y-Achse dargestellt werden. Die Namen der “GPS-Tracks” in der Gruppe bilden die Inhalte der x-Achse.</w:t>
-      </w:r>
-    </w:p>
-    <w:p>
-      <w:pPr>
-        <w:numPr>
-          <w:ilvl w:val="1"/>
-          <w:numId w:val="5"/>
-        </w:numPr>
-        <w:spacing w:after="0" w:afterAutospacing="0" w:before="0" w:beforeAutospacing="0" w:lineRule="auto"/>
-        <w:ind w:left="1440" w:hanging="360"/>
-        <w:rPr>
-          <w:u w:val="none"/>
-        </w:rPr>
-      </w:pPr>
-      <w:r>
-        <w:rPr>
-          <w:rtl w:val="0"/>
-        </w:rPr>
-        <w:t xml:space="preserve">Falls ein Fehler auftritt, soll die Applikation das Balkendiagramm leer anzeigen und mittels Fehlermeldung den Nutzer informieren.</w:t>
-      </w:r>
-    </w:p>
-    <w:p>
-      <w:pPr>
-        <w:numPr>
-          <w:ilvl w:val="0"/>
-          <w:numId w:val="5"/>
-        </w:numPr>
-        <w:spacing w:after="0" w:afterAutospacing="0" w:before="0" w:beforeAutospacing="0" w:lineRule="auto"/>
-        <w:ind w:left="720" w:hanging="360"/>
-        <w:rPr>
-          <w:u w:val="none"/>
-        </w:rPr>
-      </w:pPr>
-      <w:r>
-        <w:rPr>
-          <w:rtl w:val="0"/>
-        </w:rPr>
-        <w:t xml:space="preserve">Die Applikation soll das Schließen der Applikation ermöglichen.</w:t>
-      </w:r>
-    </w:p>
-    <w:p>
-      <w:pPr>
-        <w:numPr>
-          <w:ilvl w:val="1"/>
-          <w:numId w:val="5"/>
-        </w:numPr>
         <w:spacing w:after="240" w:before="0" w:beforeAutospacing="0" w:lineRule="auto"/>
         <w:ind w:left="1440" w:hanging="360"/>
         <w:rPr>
@@ -986,28 +1016,270 @@
     </w:p>
     <w:p>
       <w:pPr>
-        <w:spacing w:after="240" w:before="240" w:lineRule="auto"/>
-        <w:ind w:left="0" w:firstLine="0"/>
-        <w:rPr/>
-      </w:pPr>
-      <w:r>
-        <w:rPr>
-          <w:rtl w:val="0"/>
-        </w:rPr>
-      </w:r>
-    </w:p>
-    <w:p>
-      <w:pPr>
         <w:pStyle w:val="Heading1"/>
         <w:spacing w:after="240" w:before="240" w:lineRule="auto"/>
         <w:rPr/>
       </w:pPr>
-      <w:bookmarkStart w:colFirst="0" w:colLast="0" w:name="_noxbb9orbekb" w:id="2"/>
+      <w:bookmarkStart w:colFirst="0" w:colLast="0" w:name="_6fq3xvvaq51z" w:id="2"/>
       <w:bookmarkEnd w:id="2"/>
       <w:r>
         <w:rPr>
           <w:rtl w:val="0"/>
         </w:rPr>
+        <w:t xml:space="preserve">Nicht-Funktionale Anforderungen</w:t>
+      </w:r>
+    </w:p>
+    <w:p>
+      <w:pPr>
+        <w:pStyle w:val="Heading2"/>
+        <w:rPr/>
+      </w:pPr>
+      <w:bookmarkStart w:colFirst="0" w:colLast="0" w:name="_tgfgqqxkyre2" w:id="3"/>
+      <w:bookmarkEnd w:id="3"/>
+      <w:r>
+        <w:rPr>
+          <w:rtl w:val="0"/>
+        </w:rPr>
+        <w:t xml:space="preserve">Sicherheit</w:t>
+      </w:r>
+    </w:p>
+    <w:p>
+      <w:pPr>
+        <w:rPr/>
+      </w:pPr>
+      <w:r>
+        <w:rPr>
+          <w:rtl w:val="0"/>
+        </w:rPr>
+        <w:t xml:space="preserve">Die Applikation interagiert nicht mit anderen Diensten und hat ebenso keine direkten Netzwerkverbindungen. Jegliche Daten werden ebenso nur während der Ausführung in der Applikation gehalten und werden (außerhalb des Aufgabengebietes der Applikation) persistent in dedizierten Dateien gehalten. Der Sicherheitsaspekt ist daher zu vernachlässigen.</w:t>
+      </w:r>
+    </w:p>
+    <w:p>
+      <w:pPr>
+        <w:pStyle w:val="Heading2"/>
+        <w:rPr/>
+      </w:pPr>
+      <w:bookmarkStart w:colFirst="0" w:colLast="0" w:name="_5mm6f4lgiudr" w:id="4"/>
+      <w:bookmarkEnd w:id="4"/>
+      <w:r>
+        <w:rPr>
+          <w:rtl w:val="0"/>
+        </w:rPr>
+        <w:t xml:space="preserve">Leistung und Effizienz</w:t>
+      </w:r>
+    </w:p>
+    <w:p>
+      <w:pPr>
+        <w:rPr/>
+      </w:pPr>
+      <w:r>
+        <w:rPr>
+          <w:rtl w:val="0"/>
+        </w:rPr>
+        <w:t xml:space="preserve">Die Applikation soll möglichst ressourcenarm in der Ausführung sein. Es sollen während der Ausführung bei einer Anzahl von 5000 eingelesenen “GPS-Tracks” maximal 200 Megabyte Arbeitsspeicher verwendet werden. Beim Start der Applikation soll das Einlesen und Anzeigen von 100 “GPS-Tracks” höchstens eine Sekunden benötigen. Das Ändern eines Gruppierungsargument und der damit einhergehenden Umstellung der graphischen Oberfläche darf bei 5000 “GPS-Tracks” höchstens eine halbe Sekunde benötigen. Das Ändern der anzuzeigenden Aktivität und der damit einhergehenden Umstellung der graphischen Oberfläche darf bei 5000 “GPS-Tracks” höchstens eine halbe Sekunde benötigen. Das Aktualisieren der vorhandenen “GPS-Tracks” während dem Betrieb und der damit einhergehenden Umstellung der graphischen Oberfläche darf bei 100 “GPS-Tracks” höchstens eine Sekunde benötigen.</w:t>
+      </w:r>
+    </w:p>
+    <w:p>
+      <w:pPr>
+        <w:rPr/>
+      </w:pPr>
+      <w:r>
+        <w:rPr>
+          <w:rtl w:val="0"/>
+        </w:rPr>
+      </w:r>
+    </w:p>
+    <w:p>
+      <w:pPr>
+        <w:rPr/>
+      </w:pPr>
+      <w:r>
+        <w:rPr>
+          <w:rtl w:val="0"/>
+        </w:rPr>
+        <w:t xml:space="preserve">Diese Werte sind auf einem handelsüblichen Laptop (2-Kern-Prozessor ab Intel i5-6200U oder Ähnlichem) zu erreichen.</w:t>
+      </w:r>
+    </w:p>
+    <w:p>
+      <w:pPr>
+        <w:pStyle w:val="Heading2"/>
+        <w:keepNext w:val="1"/>
+        <w:keepLines w:val="1"/>
+        <w:pageBreakBefore w:val="0"/>
+        <w:widowControl w:val="1"/>
+        <w:pBdr>
+          <w:top w:space="0" w:sz="0" w:val="nil"/>
+          <w:left w:space="0" w:sz="0" w:val="nil"/>
+          <w:bottom w:space="0" w:sz="0" w:val="nil"/>
+          <w:right w:space="0" w:sz="0" w:val="nil"/>
+          <w:between w:space="0" w:sz="0" w:val="nil"/>
+        </w:pBdr>
+        <w:shd w:fill="auto" w:val="clear"/>
+        <w:spacing w:after="120" w:before="360" w:line="276" w:lineRule="auto"/>
+        <w:ind w:left="0" w:right="0" w:firstLine="0"/>
+        <w:jc w:val="left"/>
+        <w:rPr>
+          <w:sz w:val="32"/>
+          <w:szCs w:val="32"/>
+        </w:rPr>
+      </w:pPr>
+      <w:bookmarkStart w:colFirst="0" w:colLast="0" w:name="_gy5z9lv6x4bd" w:id="5"/>
+      <w:bookmarkEnd w:id="5"/>
+      <w:r>
+        <w:rPr>
+          <w:rtl w:val="0"/>
+        </w:rPr>
+        <w:t xml:space="preserve">Benutzbarkeit</w:t>
+      </w:r>
+      <w:r>
+        <w:rPr>
+          <w:rtl w:val="0"/>
+        </w:rPr>
+      </w:r>
+    </w:p>
+    <w:p>
+      <w:pPr>
+        <w:rPr/>
+      </w:pPr>
+      <w:r>
+        <w:rPr>
+          <w:rtl w:val="0"/>
+        </w:rPr>
+        <w:t xml:space="preserve">Die Applikation soll klar und verständlich für den Nutzer sein. Ein Nutzer sollte die Applikation während der erstmaligen Nutzung vollstens bedienen können ohne die Benutzerdokumentation zu konsultieren.</w:t>
+      </w:r>
+    </w:p>
+    <w:p>
+      <w:pPr>
+        <w:rPr/>
+      </w:pPr>
+      <w:r>
+        <w:rPr>
+          <w:rtl w:val="0"/>
+        </w:rPr>
+      </w:r>
+    </w:p>
+    <w:p>
+      <w:pPr>
+        <w:rPr/>
+      </w:pPr>
+      <w:r>
+        <w:rPr>
+          <w:sz w:val="32"/>
+          <w:szCs w:val="32"/>
+          <w:rtl w:val="0"/>
+        </w:rPr>
+        <w:t xml:space="preserve">Korrektheit</w:t>
+      </w:r>
+      <w:r>
+        <w:rPr>
+          <w:rtl w:val="0"/>
+        </w:rPr>
+      </w:r>
+    </w:p>
+    <w:p>
+      <w:pPr>
+        <w:rPr/>
+      </w:pPr>
+      <w:r>
+        <w:rPr>
+          <w:rtl w:val="0"/>
+        </w:rPr>
+        <w:t xml:space="preserve">Die Applikation soll Daten korrekt verarbeiten. Die Gruppierung, Sortierung und Filterung von “GPS-Tracks” ist korrekt durchzuführen. Beim Einlesen der GPS-Dateien sollen ebenso alle notwendigen Informationen korrekt und vollständig ausgelesen werden.</w:t>
+      </w:r>
+    </w:p>
+    <w:p>
+      <w:pPr>
+        <w:rPr/>
+      </w:pPr>
+      <w:r>
+        <w:rPr>
+          <w:rtl w:val="0"/>
+        </w:rPr>
+      </w:r>
+    </w:p>
+    <w:p>
+      <w:pPr>
+        <w:rPr/>
+      </w:pPr>
+      <w:r>
+        <w:rPr>
+          <w:sz w:val="32"/>
+          <w:szCs w:val="32"/>
+          <w:rtl w:val="0"/>
+        </w:rPr>
+        <w:t xml:space="preserve">Zuverlässigkeit</w:t>
+      </w:r>
+      <w:r>
+        <w:rPr>
+          <w:rtl w:val="0"/>
+        </w:rPr>
+      </w:r>
+    </w:p>
+    <w:p>
+      <w:pPr>
+        <w:rPr/>
+      </w:pPr>
+      <w:r>
+        <w:rPr>
+          <w:rtl w:val="0"/>
+        </w:rPr>
+        <w:t xml:space="preserve">Die Applikation soll möglichst zuverlässig sein. Pro 100 Stunden Betriebszeit soll höchstens ein Absturz vorkommen. Besonders beim Einlesen von GPS-Dateien darf es aufgrund von zum Beispiel einer fehlerhaften Datei zu keinem Absturz kommen.</w:t>
+      </w:r>
+    </w:p>
+    <w:p>
+      <w:pPr>
+        <w:rPr/>
+      </w:pPr>
+      <w:r>
+        <w:rPr>
+          <w:rtl w:val="0"/>
+        </w:rPr>
+      </w:r>
+    </w:p>
+    <w:p>
+      <w:pPr>
+        <w:rPr>
+          <w:sz w:val="32"/>
+          <w:szCs w:val="32"/>
+        </w:rPr>
+      </w:pPr>
+      <w:r>
+        <w:rPr>
+          <w:sz w:val="32"/>
+          <w:szCs w:val="32"/>
+          <w:rtl w:val="0"/>
+        </w:rPr>
+        <w:t xml:space="preserve">Betrieb und Umgebungsbedingungen</w:t>
+      </w:r>
+    </w:p>
+    <w:p>
+      <w:pPr>
+        <w:rPr/>
+      </w:pPr>
+      <w:r>
+        <w:rPr>
+          <w:rtl w:val="0"/>
+        </w:rPr>
+        <w:t xml:space="preserve">Die Applikation soll auf “java-fähigen” (ab Version 15) Computern ausführbar sein. Die Interaktion mit dem Nutzer findet über Maus und Tastatur statt. Die Applikation ist mit jedem Betriebssystem kompatibel, welches Java Programme ausführen kann.</w:t>
+      </w:r>
+      <w:r>
+        <w:rPr>
+          <w:rtl w:val="0"/>
+        </w:rPr>
+      </w:r>
+    </w:p>
+    <w:p>
+      <w:pPr>
+        <w:pStyle w:val="Heading1"/>
+        <w:spacing w:after="240" w:before="240" w:lineRule="auto"/>
+        <w:rPr/>
+      </w:pPr>
+      <w:bookmarkStart w:colFirst="0" w:colLast="0" w:name="_noxbb9orbekb" w:id="6"/>
+      <w:bookmarkEnd w:id="6"/>
+      <w:r>
+        <w:rPr>
+          <w:rtl w:val="0"/>
+        </w:rPr>
         <w:t xml:space="preserve">Architektur</w:t>
       </w:r>
     </w:p>
@@ -1020,30 +1292,30 @@
         <w:rPr>
           <w:rtl w:val="0"/>
         </w:rPr>
-        <w:t xml:space="preserve">Zur Umsetzung dieser Applikation wird Java Version 15 verwendet. Zur Realisierung der graphischen Benutzeroberfläche wird das Framework “JavaFX” in der Version 18 verwendet. Die Applikation wird mittels einem “MVC-Pattern” realisiert, da “JavaFX” fundamentall dafür strukturiert und es für die Aufgabenstellung geeignet ist. Das “MVC-Pattern” besteht dafür aus einem Modell, einem oder mehreren Views und der Anzahl der Views entsprechende Controllers.</w:t>
-      </w:r>
-    </w:p>
-    <w:p>
-      <w:pPr>
-        <w:spacing w:after="240" w:before="240" w:lineRule="auto"/>
-        <w:rPr/>
-      </w:pPr>
-      <w:r>
-        <w:rPr>
-          <w:rtl w:val="0"/>
-        </w:rPr>
-      </w:r>
-    </w:p>
-    <w:p>
-      <w:pPr>
-        <w:spacing w:after="240" w:before="240" w:lineRule="auto"/>
-        <w:rPr/>
-      </w:pPr>
-      <w:r>
-        <w:rPr>
-          <w:rtl w:val="0"/>
-        </w:rPr>
-        <w:t xml:space="preserve">Das Modell enthält die für die Applikation notwendigen Daten und die entsprechende Geschäftslogik. Das sind zum Beispiel Methoden um Elemente hinzuzufügen oder sie auch wieder zu entfernen. In unserem Projekt verwenden wir das Modell um alle “GPS-Tracks” und weitere notwendige Informationen zu verwalten. Zum Interagieren mit dem Modell und dem Liefern von Informationen an die Views wird ein Controller verwendet. Dieser definiert welche Aktion beim Drücken von zum Beispiel einem Knopf auf der View passieren soll. Ebenso bestimmt der Controller, welche Daten aus dem Modell auf der View zu sehen sind. Unser Projekt besteht aus einem Controllern. Dieser Controller übernimmt die Steuerung der Listenansicht, des Diagramms und falls benötigt der zweiten Listenansicht. Die View übernimmt die Darstellung der Interaktionsmöglichkeiten und der Daten. Sie kommuniziert dazu mit dem Controller und interagiert ebenso mit dem Modell. In unserem Projekt interagiert die View mit dem zuvor angesprochenen Modell um die Daten für die Darstellung der Listenansichten und dem Balkendiagramm zu beschaffen.</w:t>
+        <w:t xml:space="preserve">Zur Umsetzung dieser Applikation wird Java Version 15 verwendet. Zur Realisierung der graphischen Benutzeroberfläche wird das Framework “JavaFX” in der Version 18 verwendet. Die Applikation wird mittels einem “MVC-Pattern” realisiert, da “JavaFX” fundamentall dafür strukturiert und ebenso für die Aufgabenstellung passend ist. Das “MVC-Pattern” besteht dafür aus einem Modell, einem oder mehreren “Views” und der Anzahl der “Views” entsprechenden “Controllers”.</w:t>
+      </w:r>
+    </w:p>
+    <w:p>
+      <w:pPr>
+        <w:spacing w:after="240" w:before="240" w:lineRule="auto"/>
+        <w:rPr/>
+      </w:pPr>
+      <w:r>
+        <w:rPr>
+          <w:rtl w:val="0"/>
+        </w:rPr>
+      </w:r>
+    </w:p>
+    <w:p>
+      <w:pPr>
+        <w:spacing w:after="240" w:before="240" w:lineRule="auto"/>
+        <w:rPr/>
+      </w:pPr>
+      <w:r>
+        <w:rPr>
+          <w:rtl w:val="0"/>
+        </w:rPr>
+        <w:t xml:space="preserve">Das Modell enthält die für die Applikation notwendigen Daten und die entsprechende Geschäftslogik. Das sind zum Beispiel Methoden um Elemente hinzuzufügen oder sie auch wieder zu entfernen. In unserem Projekt verwenden wir das Modell um alle “GPS-Tracks” und weitere notwendige Informationen zu verwalten. Zum Interagieren mit dem Modell und dem Liefern von Informationen an die “Views” wird ein Haupt-“Controller” und mehrere Hilfs-”Controller” verwendet. Dieser definiert welche Aktion beim Drücken von zum Beispiel einem Knopf auf der “View” ausgelöst werden soll. Ebenso bestimmt der “Controller”, welche Daten aus dem Modell auf der “View” zu sehen sind. Unser Projekt besteht aus einem “Controller”. Dieser “Controller” übernimmt die Steuerung der Listenansichten, des Diagramms und der allgemeinen Interaktion mit dem Nutzer. Die “View” übernimmt die Darstellung der Interaktionsmöglichkeiten und der Daten. Sie kommuniziert dazu mit dem “Controller” und interagiert ebenso mit dem Modell. In unserem Projekt interagiert die “View” mit dem zuvor angesprochenen Modell um die Daten für die Darstellung der Listenansichten und dem Balkendiagramm zu beschaffen.</w:t>
       </w:r>
       <w:r>
         <w:drawing>
@@ -1108,7 +1380,7 @@
         <w:rPr>
           <w:rtl w:val="0"/>
         </w:rPr>
-        <w:t xml:space="preserve">Durch die Auswahl von “MVC-Pattern” sind die Komponenten der Applikation eine Main-Klasse zum Start der Applikation, ein Modell, ein Controller und eine View.</w:t>
+        <w:t xml:space="preserve">Durch die Auswahl von “MVC-Pattern” sind die Komponenten der Applikation eine Main-Klasse zum Start der Applikation, ein Modell, eine “View” und einem Haupt-“Controller” mit mehreren kleineren Hilfs-”Controllern”</w:t>
       </w:r>
     </w:p>
     <w:p>
@@ -1137,8 +1409,8 @@
         <w:pStyle w:val="Heading1"/>
         <w:rPr/>
       </w:pPr>
-      <w:bookmarkStart w:colFirst="0" w:colLast="0" w:name="_h8t97i8vcyjo" w:id="3"/>
-      <w:bookmarkEnd w:id="3"/>
+      <w:bookmarkStart w:colFirst="0" w:colLast="0" w:name="_h8t97i8vcyjo" w:id="7"/>
+      <w:bookmarkEnd w:id="7"/>
       <w:r>
         <w:rPr>
           <w:rtl w:val="0"/>
@@ -1162,8 +1434,8 @@
         <w:pStyle w:val="Heading2"/>
         <w:rPr/>
       </w:pPr>
-      <w:bookmarkStart w:colFirst="0" w:colLast="0" w:name="_5246blh9hgnv" w:id="4"/>
-      <w:bookmarkEnd w:id="4"/>
+      <w:bookmarkStart w:colFirst="0" w:colLast="0" w:name="_5246blh9hgnv" w:id="8"/>
+      <w:bookmarkEnd w:id="8"/>
       <w:r>
         <w:rPr>
           <w:rtl w:val="0"/>
@@ -1188,8 +1460,8 @@
         <w:pStyle w:val="Heading2"/>
         <w:rPr/>
       </w:pPr>
-      <w:bookmarkStart w:colFirst="0" w:colLast="0" w:name="_qaumnazfuiox" w:id="5"/>
-      <w:bookmarkEnd w:id="5"/>
+      <w:bookmarkStart w:colFirst="0" w:colLast="0" w:name="_qaumnazfuiox" w:id="9"/>
+      <w:bookmarkEnd w:id="9"/>
       <w:r>
         <w:rPr>
           <w:rtl w:val="0"/>
@@ -1260,8 +1532,8 @@
         <w:spacing w:after="240" w:before="240" w:lineRule="auto"/>
         <w:rPr/>
       </w:pPr>
-      <w:bookmarkStart w:colFirst="0" w:colLast="0" w:name="_d7r4eytridmm" w:id="6"/>
-      <w:bookmarkEnd w:id="6"/>
+      <w:bookmarkStart w:colFirst="0" w:colLast="0" w:name="_d7r4eytridmm" w:id="10"/>
+      <w:bookmarkEnd w:id="10"/>
       <w:r>
         <w:rPr>
           <w:rtl w:val="0"/>
@@ -1287,8 +1559,8 @@
         <w:spacing w:after="240" w:before="240" w:lineRule="auto"/>
         <w:rPr/>
       </w:pPr>
-      <w:bookmarkStart w:colFirst="0" w:colLast="0" w:name="_gu2vau9k5cvh" w:id="7"/>
-      <w:bookmarkEnd w:id="7"/>
+      <w:bookmarkStart w:colFirst="0" w:colLast="0" w:name="_gu2vau9k5cvh" w:id="11"/>
+      <w:bookmarkEnd w:id="11"/>
       <w:r>
         <w:rPr>
           <w:rtl w:val="0"/>
@@ -1314,8 +1586,8 @@
         <w:spacing w:after="240" w:before="240" w:lineRule="auto"/>
         <w:rPr/>
       </w:pPr>
-      <w:bookmarkStart w:colFirst="0" w:colLast="0" w:name="_ekz2gby4pqhs" w:id="8"/>
-      <w:bookmarkEnd w:id="8"/>
+      <w:bookmarkStart w:colFirst="0" w:colLast="0" w:name="_ekz2gby4pqhs" w:id="12"/>
+      <w:bookmarkEnd w:id="12"/>
       <w:r>
         <w:rPr>
           <w:rtl w:val="0"/>
@@ -1340,8 +1612,8 @@
         <w:pStyle w:val="Heading2"/>
         <w:rPr/>
       </w:pPr>
-      <w:bookmarkStart w:colFirst="0" w:colLast="0" w:name="_a9ufd0c29xbh" w:id="9"/>
-      <w:bookmarkEnd w:id="9"/>
+      <w:bookmarkStart w:colFirst="0" w:colLast="0" w:name="_a9ufd0c29xbh" w:id="13"/>
+      <w:bookmarkEnd w:id="13"/>
       <w:r>
         <w:rPr>
           <w:rtl w:val="0"/>
@@ -2217,8 +2489,8 @@
         <w:spacing w:after="240" w:before="240" w:lineRule="auto"/>
         <w:rPr/>
       </w:pPr>
-      <w:bookmarkStart w:colFirst="0" w:colLast="0" w:name="_mhqijhiawo4y" w:id="10"/>
-      <w:bookmarkEnd w:id="10"/>
+      <w:bookmarkStart w:colFirst="0" w:colLast="0" w:name="_mhqijhiawo4y" w:id="14"/>
+      <w:bookmarkEnd w:id="14"/>
       <w:r>
         <w:rPr>
           <w:rtl w:val="0"/>
@@ -2292,12 +2564,28 @@
       </w:r>
     </w:p>
     <w:sectPr>
+      <w:headerReference r:id="rId8" w:type="default"/>
       <w:pgSz w:h="16834" w:w="11909" w:orient="portrait"/>
       <w:pgMar w:bottom="1440" w:top="1440" w:left="1440" w:right="1440" w:header="720" w:footer="720"/>
       <w:pgNumType w:start="1"/>
     </w:sectPr>
   </w:body>
 </w:document>
+</file>
+
+<file path=word/header1.xml><?xml version="1.0" encoding="utf-8"?>
+<w:hdr xmlns:mc="http://schemas.openxmlformats.org/markup-compatibility/2006" xmlns:o="urn:schemas-microsoft-com:office:office" xmlns:r="http://schemas.openxmlformats.org/officeDocument/2006/relationships" xmlns:m="http://schemas.openxmlformats.org/officeDocument/2006/math" xmlns:v="urn:schemas-microsoft-com:vml" xmlns:wp="http://schemas.openxmlformats.org/drawingml/2006/wordprocessingDrawing" xmlns:w10="urn:schemas-microsoft-com:office:word" xmlns:w="http://schemas.openxmlformats.org/wordprocessingml/2006/main" xmlns:wne="http://schemas.microsoft.com/office/word/2006/wordml" xmlns:sl="http://schemas.openxmlformats.org/schemaLibrary/2006/main" xmlns:a="http://schemas.openxmlformats.org/drawingml/2006/main" xmlns:pic="http://schemas.openxmlformats.org/drawingml/2006/picture" xmlns:c="http://schemas.openxmlformats.org/drawingml/2006/chart" xmlns:lc="http://schemas.openxmlformats.org/drawingml/2006/lockedCanvas" xmlns:dgm="http://schemas.openxmlformats.org/drawingml/2006/diagram" xmlns:wps="http://schemas.microsoft.com/office/word/2010/wordprocessingShape" xmlns:wpg="http://schemas.microsoft.com/office/word/2010/wordprocessingGroup" xmlns:w14="http://schemas.microsoft.com/office/word/2010/wordml" xmlns:w15="http://schemas.microsoft.com/office/word/2012/wordml">
+  <w:p>
+    <w:pPr>
+      <w:rPr/>
+    </w:pPr>
+    <w:r>
+      <w:rPr>
+        <w:rtl w:val="0"/>
+      </w:rPr>
+    </w:r>
+  </w:p>
+</w:hdr>
 </file>
 
 <file path=word/numbering.xml><?xml version="1.0" encoding="utf-8"?>

</xml_diff>

<commit_message>
Update Parser and UI-Prototyp
Implemented a StAX Parser for reading GPX-Files and started with the UI-Prototyp
</commit_message>
<xml_diff>
--- a/documentation/Konzept.docx
+++ b/documentation/Konzept.docx
@@ -448,25 +448,6 @@
           <w:rtl w:val="0"/>
         </w:rPr>
         <w:t xml:space="preserve">Wenn innerhalb der Listenansicht kein Eintrag gewählt worden ist, soll die Applikation die zweite Listenansicht als leer anzeigen.</w:t>
-      </w:r>
-    </w:p>
-    <w:p>
-      <w:pPr>
-        <w:numPr>
-          <w:ilvl w:val="0"/>
-          <w:numId w:val="5"/>
-        </w:numPr>
-        <w:spacing w:after="0" w:afterAutospacing="0" w:before="0" w:beforeAutospacing="0" w:lineRule="auto"/>
-        <w:ind w:left="720" w:hanging="360"/>
-        <w:rPr>
-          <w:u w:val="none"/>
-        </w:rPr>
-      </w:pPr>
-      <w:r>
-        <w:rPr>
-          <w:rtl w:val="0"/>
-        </w:rPr>
-        <w:t xml:space="preserve">Wenn der Nutzer in dem Tabellenkopf einer Listenansicht eine Spalte auswählt, soll die Applikation die darin enthaltene Liste basierend auf den Inhalten der gewählten Spalte aufsteigend beziehungsweise absteigend sortieren.</w:t>
       </w:r>
     </w:p>
     <w:p>

</xml_diff>

<commit_message>
adjustments to code + documentation
finalised concept + class diagram. also includes small adjustments to code base
</commit_message>
<xml_diff>
--- a/documentation/Konzept.docx
+++ b/documentation/Konzept.docx
@@ -3006,7 +3006,7 @@
               <w:rPr>
                 <w:rtl w:val="0"/>
               </w:rPr>
-              <w:t xml:space="preserve">3.2.1</w:t>
+              <w:t xml:space="preserve">3.2.1.</w:t>
             </w:r>
           </w:p>
         </w:tc>
@@ -3865,7 +3865,7 @@
               <w:rPr>
                 <w:rtl w:val="0"/>
               </w:rPr>
-              <w:t xml:space="preserve">Name, Datum der Datenaufzeichnung und Startzeitpunkt der Datenaufzeichnung bzw. Anzahl der “GPS-Tracks” sind nicht zu kombinieren.</w:t>
+              <w:t xml:space="preserve">Name, Datum der Datenaufzeichnung und Startzeitpunkt der Datenaufzeichnung sind nicht zu kombinieren.</w:t>
             </w:r>
           </w:p>
         </w:tc>
@@ -5313,7 +5313,7 @@
               <w:rPr>
                 <w:rtl w:val="0"/>
               </w:rPr>
-              <w:t xml:space="preserve">Wenn der Nutzer einen Filter-Eintrag auswählt, soll die Applikation alle aktuellen “GPS-Tracks” durch jene in dem entsprechendem Verzeichnis ersetzen.</w:t>
+              <w:t xml:space="preserve">Wenn der Nutzer einen neuen Filter-Eintrag auswählt, soll die Applikation alle aktuellen “GPS-Tracks” durch jene in dem entsprechendem Verzeichnis ersetzen.</w:t>
             </w:r>
           </w:p>
         </w:tc>
@@ -5855,7 +5855,7 @@
               <w:rPr>
                 <w:rtl w:val="0"/>
               </w:rPr>
-              <w:t xml:space="preserve">Wenn der Nutzer eine Einheit für die y-Achse auswählt, soll die Applikation das Balkendiagramm entsprechend dem gewählten Argument anpassen.</w:t>
+              <w:t xml:space="preserve">Wenn der Nutzer ein neues Argument für die y-Achse auswählt, soll die Applikation das Balkendiagramm entsprechend dem gewählten Argument anpassen.</w:t>
             </w:r>
           </w:p>
         </w:tc>
@@ -6437,7 +6437,7 @@
               <w:rPr>
                 <w:rtl w:val="0"/>
               </w:rPr>
-              <w:t xml:space="preserve">Während sich die Applikation in der primären Listenansicht ohne Gruppierung aber mit ausgewähltem “GPS-Track” befindet, sollen alle Segmente (siehe Punkt 5.1) laut Argument der y-Achse dargestellt werden. Die Nummer der Segmente bilden die Inhalte der x-Achse.</w:t>
+              <w:t xml:space="preserve">Während sich die Applikation in der primären Listenansicht ohne Gruppierung aber mit ausgewähltem “GPS-Track” befindet, sollen alle Segmente dieses “GPS-Tracks” (siehe Punkt 5.1) laut Argument der y-Achse dargestellt werden. Die Nummer der Segmente bilden die Inhalte der x-Achse.</w:t>
             </w:r>
           </w:p>
         </w:tc>
@@ -8196,7 +8196,7 @@
         <w:rPr>
           <w:rtl w:val="0"/>
         </w:rPr>
-        <w:t xml:space="preserve">Hinsichtlich Stabilität sollen pro 100 Stunden Betriebszeit höchstens ein Absturz der Applikation vorfallen. </w:t>
+        <w:t xml:space="preserve">Hinsichtlich Stabilität soll pro 100 Stunden Betriebszeit höchstens ein Absturz der Applikation vorfallen. </w:t>
       </w:r>
     </w:p>
     <w:p>
@@ -8293,7 +8293,7 @@
         <w:rPr>
           <w:rtl w:val="0"/>
         </w:rPr>
-        <w:t xml:space="preserve">Die Applikation soll möglichst ressourcenarm in der Ausführung sein. Es sollen während der Ausführung bei einer Anzahl von 250 eingelesenen “GPS-Tracks” maximal 200 Megabyte Arbeitsspeicher verwendet werden.</w:t>
+        <w:t xml:space="preserve">Die Applikation soll möglichst ressourcenarm in der Ausführung sein. Es sollen während der Ausführung bei einer Anzahl von 250 eingelesenen “GPS-Tracks” maximal 250 Megabyte Arbeitsspeicher verwendet werden.</w:t>
       </w:r>
     </w:p>
     <w:p>
@@ -8314,7 +8314,7 @@
         <w:rPr>
           <w:rtl w:val="0"/>
         </w:rPr>
-        <w:t xml:space="preserve">Beim Start der Applikation soll das Einlesen und Anzeigen von 250 “GPS-Tracks” (mit einer kombinierten Speichergröße von 100 Megabyte) höchstens eine Sekunde benötigen.</w:t>
+        <w:t xml:space="preserve">Beim Start der Applikation soll das Einlesen und Anzeigen von “GPS-Tracks” mit einer kombinierten Speichergröße von 75 Megabyte höchstens fünf Sekunde benötigen.</w:t>
       </w:r>
     </w:p>
     <w:p>
@@ -8356,7 +8356,7 @@
         <w:rPr>
           <w:rtl w:val="0"/>
         </w:rPr>
-        <w:t xml:space="preserve">Das Ändern des Filter-Eintrags oder des gewählten Verzeichnisses und der damit einhergehenden Umstellung der graphischen Oberfläche darf bei 250 “GPS-Tracks” (mit einer kombinierten Speichergröße von 100 Megabyte) höchstens eine Sekunde benötigen.</w:t>
+        <w:t xml:space="preserve">Das Ändern des Filter-Eintrags oder des gewählten Verzeichnisses und der damit einhergehenden Umstellung der graphischen Oberfläche darf bei “GPS-Tracks” mit einer kombinierten Speichergröße von 75 Megabyte höchstens fünf Sekunde benötigen.</w:t>
       </w:r>
     </w:p>
     <w:p>
@@ -8377,7 +8377,7 @@
         <w:rPr>
           <w:rtl w:val="0"/>
         </w:rPr>
-        <w:t xml:space="preserve">Das Aktualisieren der vorhandenen “GPS-Tracks” während der Laufzeit und der damit einhergehenden Umstellung der graphischen Oberfläche darf bei 250 “GPS-Tracks” (mit einer kombinierten Speichergröße von 100 Megabyte) höchstens eine Sekunde benötigen.</w:t>
+        <w:t xml:space="preserve">Das Aktualisieren der vorhandenen “GPS-Tracks” während der Laufzeit und der damit einhergehenden Umstellung der graphischen Oberfläche darf bei “GPS-Tracks” mit einer kombinierten Speichergröße von 75 Megabyte höchstens fünf Sekunde benötigen.</w:t>
       </w:r>
     </w:p>
     <w:p>
@@ -8491,7 +8491,7 @@
         <w:rPr>
           <w:rtl w:val="0"/>
         </w:rPr>
-        <w:t xml:space="preserve">Die Applikation soll Daten korrekt verarbeiten. Die Gruppierung, Suche und Filterung von “GPS-Tracks” ist korrekt durchzuführen. Beim Einlesen der GPS-Dateien sollen ebenso alle notwendigen Informationen korrekt und vollständig ausgelesen werden.</w:t>
+        <w:t xml:space="preserve">Die Applikation soll die Daten korrekt verarbeiten. Die Gruppierung, Suche und Filterung von “GPS-Tracks” ist korrekt durchzuführen. Beim Einlesen der GPS-Dateien sollen ebenso alle notwendigen Informationen korrekt und vollständig ausgelesen werden.</w:t>
       </w:r>
     </w:p>
     <w:p>
@@ -8555,7 +8555,7 @@
         <w:rPr>
           <w:rtl w:val="0"/>
         </w:rPr>
-        <w:t xml:space="preserve">Eine möglichst gute Koexistenz mit anderen Programmen soll gegeben sein. Etwaige Ressourcennutzungen, wie zum Beispiel den GPS-Dateien beim Einlesen, sollen nach Abschluss oder Fehlermeldung wieder freigegeben werden.</w:t>
+        <w:t xml:space="preserve">Eine möglichst gute Koexistenz mit anderen Programmen soll gegeben sein. Etwaige Ressourcennutzungen, wie zum Beispiel den GPS-Dateien beim Einlesen, sollen nach Abschluss oder einer Fehlermeldung wieder freigegeben werden.</w:t>
       </w:r>
     </w:p>
     <w:p>
@@ -8674,7 +8674,7 @@
         <w:rPr>
           <w:rtl w:val="0"/>
         </w:rPr>
-        <w:t xml:space="preserve">Wie auf der Abbildung ersichtlich befindet sich links oben eine primäre Listenansicht zum Darstellen der einzelnen “GPS-Tracks” oder der Gruppierungen. Diese primäre Listenansicht ist dabei interaktiv und aktiviert bei Auswahl die sekundäre Listenansicht (auf der Abbildung rechts anzufinden).</w:t>
+        <w:t xml:space="preserve">Wie auf der Abbildung ersichtlich, befindet sich links oben eine primäre Listenansicht zum Darstellen der einzelnen “GPS-Tracks” oder der Gruppierungen. Diese primäre Listenansicht ist dabei interaktiv und aktiviert bei Auswahl die sekundäre Listenansicht (auf der Abbildung rechts anzufinden).</w:t>
       </w:r>
     </w:p>
     <w:p>
@@ -8755,7 +8755,7 @@
         <w:rPr>
           <w:rtl w:val="0"/>
         </w:rPr>
-        <w:t xml:space="preserve">Das Modell enthält die für die Applikation notwendigen Daten und die entsprechende Geschäftslogik. Das sind zum Beispiel Methoden um Elemente hinzuzufügen oder sie auch wieder zu entfernen. In unserem Projekt verwenden wir das Modell um alle “GPS-Tracks” und weitere notwendige Informationen zu verwalten. Zum Interagieren mit dem Modell und dem Liefern von Informationen an die “Views” wird ein “Controller” verwendet. Dieser definiert welche Aktion beim Drücken von zum Beispiel einem Knopf auf der “View” ausgelöst werden soll. Ebenso bestimmt der “Controller”, welche Daten aus dem Modell auf der “View” zu sehen sind. Unser Projekt besteht aus einem “Controller”. Dieser “Controller” übernimmt die Steuerung der Listenansichten, des Diagramms und der allgemeinen Interaktion mit dem Nutzer. Die “View” übernimmt die Darstellung der Interaktionsmöglichkeiten und der Daten. Sie kommuniziert dazu mit dem “Controller” und interagiert ebenso mit dem Modell. In unserem Projekt interagiert die “View” mit dem zuvor angesprochenen Modell um die Daten für die Darstellung der Listenansichten und dem Balkendiagramm zu beschaffen.</w:t>
+        <w:t xml:space="preserve">Das Modell enthält die für die Applikation notwendigen Daten und die entsprechende Geschäftslogik. Das sind zum Beispiel Methoden um Elemente hinzuzufügen oder sie auch wieder zu entfernen. In unserem Projekt verwenden wir das Modell um alle “GPS-Tracks” und weitere notwendige Informationen zu verwalten. Zum Interagieren mit dem Modell und dem Liefern von Informationen an die “Views” wird ein “Controller” verwendet. Dieser definiert welche Aktion beim Drücken von zum Beispiel einem Knopf auf der “View” ausgelöst werden soll. Ebenso bestimmt der “Controller”, welche Daten aus dem Modell auf der “View” zu sehen sind. Unsere Applikation besteht aus einem “Controller”. Dieser “Controller” übernimmt die Steuerung der Listenansichten, des Diagramms und der allgemeinen Interaktion mit dem Nutzer. Die “View” übernimmt die Darstellung der Interaktionsmöglichkeiten und der Daten. Die “View” kommuniziert dazu mit dem “Controller”. In unserem Projekt interagiert die “View” mit dem “Controller” um die Daten für die Darstellung der Listenansichten und dem Balkendiagramm zu beschaffen.</w:t>
       </w:r>
     </w:p>
     <w:p>
@@ -8781,7 +8781,7 @@
         <w:rPr>
           <w:rtl w:val="0"/>
         </w:rPr>
-        <w:t xml:space="preserve">Durch die Auswahl von “MVC-Pattern” sind die Komponenten der Applikation eine Main-Klasse zum Start der Applikation, ein Modell, mehrere “Views” und entsprechende “Controllers”. Der “TrackManagerController” ist dabei der Haupt-Controller, welcher die Interaktion mit dem Hauptfenster übernimmt.</w:t>
+        <w:t xml:space="preserve">Durch die Auswahl eines “MVC-Pattern” sind die Komponenten der Applikation eine Main-Klasse zum Start der Applikation, ein Modell, mehrere “Views” und entsprechende “Controllers”. Der “TrackManagerController” ist dabei der Haupt-Controller, welcher die Interaktion mit dem Hauptfenster übernimmt.</w:t>
       </w:r>
       <w:r>
         <w:drawing>
@@ -8847,7 +8847,7 @@
         <w:rPr>
           <w:rtl w:val="0"/>
         </w:rPr>
-        <w:t xml:space="preserve">Die graphische Benutzeroberfläche wird, wie schon angesprochen, mittels “JavaFX”, aber auch mittels “FXML” umgesetzt. Der Vorteil durch den Einsatz von “FXML” ist die Trennung zwischen der graphischen Komponente (View) und der Logik, welche mit der Grafik interagiert (Controller). Dies ermöglicht es die graphische Benutzeroberfläche anzupassen ohne Änderungen an der Logik vornehmen zu müssen.</w:t>
+        <w:t xml:space="preserve">Die graphische Benutzeroberfläche wird, wie schon angesprochen, mittels “JavaFX”, aber auch mittels “FXML” umgesetzt. Der Vorteil durch den Einsatz von “FXML” ist die Trennung zwischen der graphischen Komponente (“View”) und der Logik, welche mit der Grafik interagiert (“Controller”). Dies ermöglicht es die graphische Benutzeroberfläche anzupassen ohne Änderungen an der Logik vornehmen zu müssen.</w:t>
         <w:br w:type="textWrapping"/>
       </w:r>
     </w:p>

</xml_diff>